<commit_message>
commit doc n pdf
</commit_message>
<xml_diff>
--- a/Penjelasan kode, analisis hasil, dan penjabarannya.docx
+++ b/Penjelasan kode, analisis hasil, dan penjabarannya.docx
@@ -114,14 +114,42 @@
         <w:ind w:left="360"/>
         <w:jc w:val="both"/>
         <w:rPr>
+          <w:b/>
+          <w:bCs/>
           <w:lang w:val="en-US"/>
         </w:rPr>
       </w:pPr>
       <w:r>
         <w:rPr>
+          <w:b/>
+          <w:bCs/>
           <w:lang w:val="en-US"/>
         </w:rPr>
-        <w:t>Kode sumber, kode testing, dan plot grafik:</w:t>
+        <w:t xml:space="preserve">Kode </w:t>
+      </w:r>
+      <w:r>
+        <w:rPr>
+          <w:b/>
+          <w:bCs/>
+          <w:lang w:val="en-US"/>
+        </w:rPr>
+        <w:t xml:space="preserve">Sumber, Kode Testing, </w:t>
+      </w:r>
+      <w:r>
+        <w:rPr>
+          <w:b/>
+          <w:bCs/>
+          <w:lang w:val="en-US"/>
+        </w:rPr>
+        <w:t>d</w:t>
+      </w:r>
+      <w:r>
+        <w:rPr>
+          <w:b/>
+          <w:bCs/>
+          <w:lang w:val="en-US"/>
+        </w:rPr>
+        <w:t>an Plot Grafik:</w:t>
       </w:r>
     </w:p>
     <w:tbl>
@@ -1354,10 +1382,26 @@
       </w:pPr>
       <w:r>
         <w:rPr>
+          <w:b/>
+          <w:bCs/>
           <w:lang w:val="en-US"/>
         </w:rPr>
         <w:lastRenderedPageBreak/>
-        <w:t>Penjelasan kode:</w:t>
+        <w:t xml:space="preserve">Penjelasan </w:t>
+      </w:r>
+      <w:r>
+        <w:rPr>
+          <w:b/>
+          <w:bCs/>
+          <w:lang w:val="en-US"/>
+        </w:rPr>
+        <w:t>Alur Kode</w:t>
+      </w:r>
+      <w:r>
+        <w:rPr>
+          <w:lang w:val="en-US"/>
+        </w:rPr>
+        <w:t>:</w:t>
       </w:r>
     </w:p>
     <w:p>
@@ -4743,6 +4787,427 @@
         <w:ind w:left="360"/>
         <w:jc w:val="both"/>
         <w:rPr>
+          <w:szCs w:val="24"/>
+          <w:lang w:val="en-US"/>
+        </w:rPr>
+      </w:pPr>
+    </w:p>
+    <w:p>
+      <w:pPr>
+        <w:spacing w:line="360" w:lineRule="auto"/>
+        <w:ind w:left="360"/>
+        <w:jc w:val="both"/>
+        <w:rPr>
+          <w:szCs w:val="24"/>
+          <w:lang w:val="en-US"/>
+        </w:rPr>
+      </w:pPr>
+      <w:r>
+        <w:rPr>
+          <w:noProof/>
+          <w:szCs w:val="24"/>
+          <w:lang w:val="en-US"/>
+        </w:rPr>
+        <w:drawing>
+          <wp:inline distT="0" distB="0" distL="0" distR="0" wp14:anchorId="1FD970DA" wp14:editId="228AF4A0">
+            <wp:extent cx="5731510" cy="6014085"/>
+            <wp:effectExtent l="0" t="0" r="2540" b="5715"/>
+            <wp:docPr id="1" name="Picture 1"/>
+            <wp:cNvGraphicFramePr>
+              <a:graphicFrameLocks xmlns:a="http://schemas.openxmlformats.org/drawingml/2006/main" noChangeAspect="1"/>
+            </wp:cNvGraphicFramePr>
+            <a:graphic xmlns:a="http://schemas.openxmlformats.org/drawingml/2006/main">
+              <a:graphicData uri="http://schemas.openxmlformats.org/drawingml/2006/picture">
+                <pic:pic xmlns:pic="http://schemas.openxmlformats.org/drawingml/2006/picture">
+                  <pic:nvPicPr>
+                    <pic:cNvPr id="1" name="Picture 1"/>
+                    <pic:cNvPicPr/>
+                  </pic:nvPicPr>
+                  <pic:blipFill>
+                    <a:blip r:embed="rId5">
+                      <a:extLst>
+                        <a:ext uri="{28A0092B-C50C-407E-A947-70E740481C1C}">
+                          <a14:useLocalDpi xmlns:a14="http://schemas.microsoft.com/office/drawing/2010/main" val="0"/>
+                        </a:ext>
+                      </a:extLst>
+                    </a:blip>
+                    <a:stretch>
+                      <a:fillRect/>
+                    </a:stretch>
+                  </pic:blipFill>
+                  <pic:spPr>
+                    <a:xfrm>
+                      <a:off x="0" y="0"/>
+                      <a:ext cx="5731510" cy="6014085"/>
+                    </a:xfrm>
+                    <a:prstGeom prst="rect">
+                      <a:avLst/>
+                    </a:prstGeom>
+                  </pic:spPr>
+                </pic:pic>
+              </a:graphicData>
+            </a:graphic>
+          </wp:inline>
+        </w:drawing>
+      </w:r>
+    </w:p>
+    <w:p>
+      <w:pPr>
+        <w:spacing w:line="360" w:lineRule="auto"/>
+        <w:ind w:left="360"/>
+        <w:jc w:val="both"/>
+        <w:rPr>
+          <w:b/>
+          <w:bCs/>
+          <w:szCs w:val="24"/>
+          <w:lang w:val="en-US"/>
+        </w:rPr>
+      </w:pPr>
+      <w:r>
+        <w:rPr>
+          <w:b/>
+          <w:bCs/>
+          <w:szCs w:val="24"/>
+          <w:lang w:val="en-US"/>
+        </w:rPr>
+        <w:t>Analisis Hasil:</w:t>
+      </w:r>
+    </w:p>
+    <w:p>
+      <w:pPr>
+        <w:pStyle w:val="ListParagraph"/>
+        <w:numPr>
+          <w:ilvl w:val="0"/>
+          <w:numId w:val="36"/>
+        </w:numPr>
+        <w:spacing w:line="360" w:lineRule="auto"/>
+        <w:jc w:val="both"/>
+        <w:rPr>
+          <w:szCs w:val="24"/>
+        </w:rPr>
+      </w:pPr>
+      <w:r>
+        <w:rPr>
+          <w:b/>
+          <w:bCs/>
+          <w:szCs w:val="24"/>
+        </w:rPr>
+        <w:t>Hasil Interpolasi pada x = 33</w:t>
+      </w:r>
+    </w:p>
+    <w:p>
+      <w:pPr>
+        <w:numPr>
+          <w:ilvl w:val="0"/>
+          <w:numId w:val="33"/>
+        </w:numPr>
+        <w:tabs>
+          <w:tab w:val="num" w:pos="720"/>
+        </w:tabs>
+        <w:spacing w:line="360" w:lineRule="auto"/>
+        <w:jc w:val="both"/>
+        <w:rPr>
+          <w:szCs w:val="24"/>
+        </w:rPr>
+      </w:pPr>
+      <w:r>
+        <w:rPr>
+          <w:szCs w:val="24"/>
+        </w:rPr>
+        <w:t>Hasil interpolasi pada titik x = 33 adalah 2</w:t>
+      </w:r>
+      <w:r>
+        <w:rPr>
+          <w:szCs w:val="24"/>
+          <w:lang w:val="en-US"/>
+        </w:rPr>
+        <w:t>8</w:t>
+      </w:r>
+      <w:r>
+        <w:rPr>
+          <w:szCs w:val="24"/>
+        </w:rPr>
+        <w:t>.7</w:t>
+      </w:r>
+      <w:r>
+        <w:rPr>
+          <w:szCs w:val="24"/>
+          <w:lang w:val="en-US"/>
+        </w:rPr>
+        <w:t>2866</w:t>
+      </w:r>
+    </w:p>
+    <w:p>
+      <w:pPr>
+        <w:numPr>
+          <w:ilvl w:val="0"/>
+          <w:numId w:val="33"/>
+        </w:numPr>
+        <w:tabs>
+          <w:tab w:val="num" w:pos="720"/>
+        </w:tabs>
+        <w:spacing w:line="360" w:lineRule="auto"/>
+        <w:jc w:val="both"/>
+        <w:rPr>
+          <w:szCs w:val="24"/>
+        </w:rPr>
+      </w:pPr>
+      <w:r>
+        <w:rPr>
+          <w:szCs w:val="24"/>
+        </w:rPr>
+        <w:t xml:space="preserve">Artinya, nilai yang diinterpolasi pada titik x = 33 adalah sekitar </w:t>
+      </w:r>
+      <w:r>
+        <w:rPr>
+          <w:szCs w:val="24"/>
+        </w:rPr>
+        <w:t>2</w:t>
+      </w:r>
+      <w:r>
+        <w:rPr>
+          <w:szCs w:val="24"/>
+          <w:lang w:val="en-US"/>
+        </w:rPr>
+        <w:t>8</w:t>
+      </w:r>
+      <w:r>
+        <w:rPr>
+          <w:szCs w:val="24"/>
+        </w:rPr>
+        <w:t>.7</w:t>
+      </w:r>
+      <w:r>
+        <w:rPr>
+          <w:szCs w:val="24"/>
+          <w:lang w:val="en-US"/>
+        </w:rPr>
+        <w:t>2866</w:t>
+      </w:r>
+    </w:p>
+    <w:p>
+      <w:pPr>
+        <w:pStyle w:val="ListParagraph"/>
+        <w:numPr>
+          <w:ilvl w:val="0"/>
+          <w:numId w:val="35"/>
+        </w:numPr>
+        <w:spacing w:line="360" w:lineRule="auto"/>
+        <w:ind w:left="714" w:hanging="357"/>
+        <w:jc w:val="both"/>
+        <w:rPr>
+          <w:szCs w:val="24"/>
+        </w:rPr>
+      </w:pPr>
+      <w:r>
+        <w:rPr>
+          <w:b/>
+          <w:bCs/>
+          <w:szCs w:val="24"/>
+        </w:rPr>
+        <w:t>Grafik Hasil Interpolasi</w:t>
+      </w:r>
+    </w:p>
+    <w:p>
+      <w:pPr>
+        <w:numPr>
+          <w:ilvl w:val="0"/>
+          <w:numId w:val="34"/>
+        </w:numPr>
+        <w:tabs>
+          <w:tab w:val="num" w:pos="720"/>
+        </w:tabs>
+        <w:spacing w:line="360" w:lineRule="auto"/>
+        <w:jc w:val="both"/>
+        <w:rPr>
+          <w:szCs w:val="24"/>
+        </w:rPr>
+      </w:pPr>
+      <w:r>
+        <w:rPr>
+          <w:szCs w:val="24"/>
+        </w:rPr>
+        <w:t>Grafik menunjukkan pola yang mengikuti titik-titik yang diketahui dengan baik.</w:t>
+      </w:r>
+    </w:p>
+    <w:p>
+      <w:pPr>
+        <w:numPr>
+          <w:ilvl w:val="0"/>
+          <w:numId w:val="34"/>
+        </w:numPr>
+        <w:tabs>
+          <w:tab w:val="num" w:pos="720"/>
+        </w:tabs>
+        <w:spacing w:line="360" w:lineRule="auto"/>
+        <w:jc w:val="both"/>
+        <w:rPr>
+          <w:szCs w:val="24"/>
+        </w:rPr>
+      </w:pPr>
+      <w:r>
+        <w:rPr>
+          <w:szCs w:val="24"/>
+        </w:rPr>
+        <w:lastRenderedPageBreak/>
+        <w:t>Grafik menunjukkan bahwa interpolasi polinomial Lagrange secara keseluruhan cocok dengan data yang diberikan.</w:t>
+      </w:r>
+    </w:p>
+    <w:p>
+      <w:pPr>
+        <w:spacing w:line="360" w:lineRule="auto"/>
+        <w:ind w:left="360"/>
+        <w:jc w:val="both"/>
+        <w:rPr>
+          <w:szCs w:val="24"/>
+          <w:lang w:val="en-US"/>
+        </w:rPr>
+      </w:pPr>
+    </w:p>
+    <w:p>
+      <w:pPr>
+        <w:spacing w:line="360" w:lineRule="auto"/>
+        <w:ind w:left="360"/>
+        <w:jc w:val="both"/>
+        <w:rPr>
+          <w:b/>
+          <w:bCs/>
+          <w:szCs w:val="24"/>
+          <w:lang w:val="en-US"/>
+        </w:rPr>
+      </w:pPr>
+      <w:proofErr w:type="spellStart"/>
+      <w:r>
+        <w:rPr>
+          <w:b/>
+          <w:bCs/>
+          <w:szCs w:val="24"/>
+          <w:lang w:val="en-US"/>
+        </w:rPr>
+        <w:t>Penjabarannya</w:t>
+      </w:r>
+      <w:proofErr w:type="spellEnd"/>
+      <w:r>
+        <w:rPr>
+          <w:b/>
+          <w:bCs/>
+          <w:szCs w:val="24"/>
+          <w:lang w:val="en-US"/>
+        </w:rPr>
+        <w:t>:</w:t>
+      </w:r>
+    </w:p>
+    <w:p>
+      <w:pPr>
+        <w:numPr>
+          <w:ilvl w:val="0"/>
+          <w:numId w:val="37"/>
+        </w:numPr>
+        <w:spacing w:line="360" w:lineRule="auto"/>
+        <w:jc w:val="both"/>
+        <w:rPr>
+          <w:szCs w:val="24"/>
+        </w:rPr>
+      </w:pPr>
+      <w:r>
+        <w:rPr>
+          <w:szCs w:val="24"/>
+        </w:rPr>
+        <w:t>Titik-titik data yang diketahui (5, 10), (10, 30), (15, 25), (20, 40), (25, 18), (30, 20), (35, 22), (40, 15) digunakan untuk melakukan interpolasi.</w:t>
+      </w:r>
+    </w:p>
+    <w:p>
+      <w:pPr>
+        <w:numPr>
+          <w:ilvl w:val="0"/>
+          <w:numId w:val="37"/>
+        </w:numPr>
+        <w:spacing w:line="360" w:lineRule="auto"/>
+        <w:jc w:val="both"/>
+        <w:rPr>
+          <w:szCs w:val="24"/>
+        </w:rPr>
+      </w:pPr>
+      <w:r>
+        <w:rPr>
+          <w:szCs w:val="24"/>
+        </w:rPr>
+        <w:t xml:space="preserve">Hasil interpolasi pada titik x = 33 adalah sekitar </w:t>
+      </w:r>
+      <w:r>
+        <w:rPr>
+          <w:szCs w:val="24"/>
+        </w:rPr>
+        <w:t>2</w:t>
+      </w:r>
+      <w:r>
+        <w:rPr>
+          <w:szCs w:val="24"/>
+          <w:lang w:val="en-US"/>
+        </w:rPr>
+        <w:t>8</w:t>
+      </w:r>
+      <w:r>
+        <w:rPr>
+          <w:szCs w:val="24"/>
+        </w:rPr>
+        <w:t>.7</w:t>
+      </w:r>
+      <w:r>
+        <w:rPr>
+          <w:szCs w:val="24"/>
+          <w:lang w:val="en-US"/>
+        </w:rPr>
+        <w:t>2866</w:t>
+      </w:r>
+      <w:r>
+        <w:rPr>
+          <w:szCs w:val="24"/>
+        </w:rPr>
+        <w:t>, yang didapatkan dari perhitungan polinomial Lagrange.</w:t>
+      </w:r>
+    </w:p>
+    <w:p>
+      <w:pPr>
+        <w:numPr>
+          <w:ilvl w:val="0"/>
+          <w:numId w:val="37"/>
+        </w:numPr>
+        <w:spacing w:line="360" w:lineRule="auto"/>
+        <w:jc w:val="both"/>
+        <w:rPr>
+          <w:szCs w:val="24"/>
+        </w:rPr>
+      </w:pPr>
+      <w:r>
+        <w:rPr>
+          <w:szCs w:val="24"/>
+        </w:rPr>
+        <w:t>Grafik hasil interpolasi menunjukkan bahwa polinomial Lagrange mampu menginterpolasi data dengan baik, mengikuti pola data yang ada.</w:t>
+      </w:r>
+    </w:p>
+    <w:p>
+      <w:pPr>
+        <w:spacing w:line="360" w:lineRule="auto"/>
+        <w:ind w:left="360"/>
+        <w:jc w:val="both"/>
+        <w:rPr>
+          <w:szCs w:val="24"/>
+        </w:rPr>
+      </w:pPr>
+      <w:r>
+        <w:rPr>
+          <w:szCs w:val="24"/>
+        </w:rPr>
+        <w:t>Dengan demikian, metode interpolasi polinomial Lagrange juga dapat digunakan untuk memperkirakan nilai di antara titik-titik data yang diketahui dengan cukup baik.</w:t>
+      </w:r>
+    </w:p>
+    <w:p>
+      <w:pPr>
+        <w:spacing w:line="360" w:lineRule="auto"/>
+        <w:ind w:left="360"/>
+        <w:jc w:val="both"/>
+        <w:rPr>
           <w:sz w:val="28"/>
           <w:szCs w:val="24"/>
           <w:lang w:val="en-US"/>
@@ -5696,7 +6161,6 @@
                 <w:rFonts w:ascii="Courier New" w:hAnsi="Courier New" w:cs="Courier New"/>
                 <w:sz w:val="22"/>
               </w:rPr>
-              <w:lastRenderedPageBreak/>
               <w:t>    return result</w:t>
             </w:r>
           </w:p>
@@ -6386,6 +6850,7 @@
                 <w:sz w:val="22"/>
                 <w:lang w:val="en-US"/>
               </w:rPr>
+              <w:lastRenderedPageBreak/>
               <w:t xml:space="preserve">    """</w:t>
             </w:r>
           </w:p>
@@ -6621,6 +7086,7 @@
           <w:szCs w:val="24"/>
           <w:lang w:eastAsia="id-ID"/>
         </w:rPr>
+        <w:lastRenderedPageBreak/>
         <w:t xml:space="preserve">Definisi fungsi </w:t>
       </w:r>
       <w:r>
@@ -6735,7 +7201,6 @@
           <w:szCs w:val="24"/>
           <w:lang w:eastAsia="id-ID"/>
         </w:rPr>
-        <w:lastRenderedPageBreak/>
         <w:t xml:space="preserve">Parameter </w:t>
       </w:r>
       <w:r>
@@ -7707,6 +8172,7 @@
                 <w:sz w:val="22"/>
                 <w:lang w:val="en-US"/>
               </w:rPr>
+              <w:lastRenderedPageBreak/>
               <w:t xml:space="preserve">    # Menghitung nilai interpolasi pada x</w:t>
             </w:r>
           </w:p>
@@ -8145,7 +8611,6 @@
           <w:szCs w:val="20"/>
           <w:lang w:eastAsia="id-ID"/>
         </w:rPr>
-        <w:lastRenderedPageBreak/>
         <w:t>result</w:t>
       </w:r>
       <w:r>
@@ -9009,6 +9474,7 @@
           <w:szCs w:val="20"/>
           <w:lang w:eastAsia="id-ID"/>
         </w:rPr>
+        <w:lastRenderedPageBreak/>
         <w:t>y_values</w:t>
       </w:r>
       <w:r>
@@ -9182,6 +9648,433 @@
     <w:p>
       <w:pPr>
         <w:spacing w:line="360" w:lineRule="auto"/>
+        <w:jc w:val="both"/>
+        <w:rPr>
+          <w:lang w:val="en-US"/>
+        </w:rPr>
+      </w:pPr>
+    </w:p>
+    <w:p>
+      <w:pPr>
+        <w:spacing w:line="360" w:lineRule="auto"/>
+        <w:ind w:left="360"/>
+        <w:jc w:val="both"/>
+        <w:rPr>
+          <w:b/>
+          <w:bCs/>
+          <w:szCs w:val="24"/>
+          <w:lang w:val="en-US"/>
+        </w:rPr>
+      </w:pPr>
+      <w:r>
+        <w:rPr>
+          <w:b/>
+          <w:bCs/>
+          <w:noProof/>
+          <w:szCs w:val="24"/>
+          <w:lang w:val="en-US"/>
+        </w:rPr>
+        <w:drawing>
+          <wp:inline distT="0" distB="0" distL="0" distR="0" wp14:anchorId="450386EF" wp14:editId="67D7A423">
+            <wp:extent cx="5731510" cy="5837555"/>
+            <wp:effectExtent l="0" t="0" r="2540" b="0"/>
+            <wp:docPr id="2" name="Picture 2"/>
+            <wp:cNvGraphicFramePr>
+              <a:graphicFrameLocks xmlns:a="http://schemas.openxmlformats.org/drawingml/2006/main" noChangeAspect="1"/>
+            </wp:cNvGraphicFramePr>
+            <a:graphic xmlns:a="http://schemas.openxmlformats.org/drawingml/2006/main">
+              <a:graphicData uri="http://schemas.openxmlformats.org/drawingml/2006/picture">
+                <pic:pic xmlns:pic="http://schemas.openxmlformats.org/drawingml/2006/picture">
+                  <pic:nvPicPr>
+                    <pic:cNvPr id="2" name="Picture 2"/>
+                    <pic:cNvPicPr/>
+                  </pic:nvPicPr>
+                  <pic:blipFill>
+                    <a:blip r:embed="rId6">
+                      <a:extLst>
+                        <a:ext uri="{28A0092B-C50C-407E-A947-70E740481C1C}">
+                          <a14:useLocalDpi xmlns:a14="http://schemas.microsoft.com/office/drawing/2010/main" val="0"/>
+                        </a:ext>
+                      </a:extLst>
+                    </a:blip>
+                    <a:stretch>
+                      <a:fillRect/>
+                    </a:stretch>
+                  </pic:blipFill>
+                  <pic:spPr>
+                    <a:xfrm>
+                      <a:off x="0" y="0"/>
+                      <a:ext cx="5731510" cy="5837555"/>
+                    </a:xfrm>
+                    <a:prstGeom prst="rect">
+                      <a:avLst/>
+                    </a:prstGeom>
+                  </pic:spPr>
+                </pic:pic>
+              </a:graphicData>
+            </a:graphic>
+          </wp:inline>
+        </w:drawing>
+      </w:r>
+    </w:p>
+    <w:p>
+      <w:pPr>
+        <w:spacing w:line="360" w:lineRule="auto"/>
+        <w:ind w:left="360"/>
+        <w:jc w:val="both"/>
+        <w:rPr>
+          <w:b/>
+          <w:bCs/>
+          <w:szCs w:val="24"/>
+          <w:lang w:val="en-US"/>
+        </w:rPr>
+      </w:pPr>
+      <w:r>
+        <w:rPr>
+          <w:b/>
+          <w:bCs/>
+          <w:szCs w:val="24"/>
+          <w:lang w:val="en-US"/>
+        </w:rPr>
+        <w:t>Analisis Hasil:</w:t>
+      </w:r>
+    </w:p>
+    <w:p>
+      <w:pPr>
+        <w:pStyle w:val="ListParagraph"/>
+        <w:numPr>
+          <w:ilvl w:val="0"/>
+          <w:numId w:val="40"/>
+        </w:numPr>
+        <w:spacing w:line="360" w:lineRule="auto"/>
+        <w:jc w:val="both"/>
+        <w:rPr>
+          <w:b/>
+          <w:bCs/>
+          <w:szCs w:val="24"/>
+        </w:rPr>
+      </w:pPr>
+      <w:r>
+        <w:rPr>
+          <w:b/>
+          <w:bCs/>
+          <w:szCs w:val="24"/>
+        </w:rPr>
+        <w:t>Hasil Interpolasi pada x = 33</w:t>
+      </w:r>
+    </w:p>
+    <w:p>
+      <w:pPr>
+        <w:numPr>
+          <w:ilvl w:val="0"/>
+          <w:numId w:val="33"/>
+        </w:numPr>
+        <w:tabs>
+          <w:tab w:val="num" w:pos="720"/>
+        </w:tabs>
+        <w:spacing w:line="360" w:lineRule="auto"/>
+        <w:jc w:val="both"/>
+        <w:rPr>
+          <w:szCs w:val="24"/>
+        </w:rPr>
+      </w:pPr>
+      <w:r>
+        <w:rPr>
+          <w:szCs w:val="24"/>
+        </w:rPr>
+        <w:t xml:space="preserve">Hasil interpolasi pada titik x = 33 adalah </w:t>
+      </w:r>
+      <w:r>
+        <w:rPr>
+          <w:szCs w:val="24"/>
+        </w:rPr>
+        <w:t>2</w:t>
+      </w:r>
+      <w:r>
+        <w:rPr>
+          <w:szCs w:val="24"/>
+          <w:lang w:val="en-US"/>
+        </w:rPr>
+        <w:t>8</w:t>
+      </w:r>
+      <w:r>
+        <w:rPr>
+          <w:szCs w:val="24"/>
+        </w:rPr>
+        <w:t>.7</w:t>
+      </w:r>
+      <w:r>
+        <w:rPr>
+          <w:szCs w:val="24"/>
+          <w:lang w:val="en-US"/>
+        </w:rPr>
+        <w:t>2866</w:t>
+      </w:r>
+    </w:p>
+    <w:p>
+      <w:pPr>
+        <w:numPr>
+          <w:ilvl w:val="0"/>
+          <w:numId w:val="33"/>
+        </w:numPr>
+        <w:tabs>
+          <w:tab w:val="num" w:pos="720"/>
+        </w:tabs>
+        <w:spacing w:line="360" w:lineRule="auto"/>
+        <w:jc w:val="both"/>
+        <w:rPr>
+          <w:szCs w:val="24"/>
+        </w:rPr>
+      </w:pPr>
+      <w:r>
+        <w:rPr>
+          <w:szCs w:val="24"/>
+        </w:rPr>
+        <w:t xml:space="preserve">Artinya, nilai yang diinterpolasi pada titik x = 33 adalah sekitar </w:t>
+      </w:r>
+      <w:r>
+        <w:rPr>
+          <w:szCs w:val="24"/>
+        </w:rPr>
+        <w:t>2</w:t>
+      </w:r>
+      <w:r>
+        <w:rPr>
+          <w:szCs w:val="24"/>
+          <w:lang w:val="en-US"/>
+        </w:rPr>
+        <w:t>8</w:t>
+      </w:r>
+      <w:r>
+        <w:rPr>
+          <w:szCs w:val="24"/>
+        </w:rPr>
+        <w:t>.7</w:t>
+      </w:r>
+      <w:r>
+        <w:rPr>
+          <w:szCs w:val="24"/>
+          <w:lang w:val="en-US"/>
+        </w:rPr>
+        <w:t>2866</w:t>
+      </w:r>
+    </w:p>
+    <w:p>
+      <w:pPr>
+        <w:pStyle w:val="ListParagraph"/>
+        <w:numPr>
+          <w:ilvl w:val="0"/>
+          <w:numId w:val="40"/>
+        </w:numPr>
+        <w:spacing w:line="360" w:lineRule="auto"/>
+        <w:jc w:val="both"/>
+        <w:rPr>
+          <w:b/>
+          <w:bCs/>
+          <w:szCs w:val="24"/>
+        </w:rPr>
+      </w:pPr>
+      <w:r>
+        <w:rPr>
+          <w:b/>
+          <w:bCs/>
+          <w:szCs w:val="24"/>
+        </w:rPr>
+        <w:lastRenderedPageBreak/>
+        <w:t>Grafik Hasil Interpolasi</w:t>
+      </w:r>
+    </w:p>
+    <w:p>
+      <w:pPr>
+        <w:numPr>
+          <w:ilvl w:val="0"/>
+          <w:numId w:val="44"/>
+        </w:numPr>
+        <w:spacing w:line="360" w:lineRule="auto"/>
+        <w:jc w:val="both"/>
+        <w:rPr>
+          <w:szCs w:val="24"/>
+        </w:rPr>
+      </w:pPr>
+      <w:r>
+        <w:rPr>
+          <w:szCs w:val="24"/>
+        </w:rPr>
+        <w:t>Grafik menunjukkan pola yang mengikuti titik-titik yang diketahui dengan baik.</w:t>
+      </w:r>
+    </w:p>
+    <w:p>
+      <w:pPr>
+        <w:numPr>
+          <w:ilvl w:val="0"/>
+          <w:numId w:val="44"/>
+        </w:numPr>
+        <w:spacing w:line="360" w:lineRule="auto"/>
+        <w:jc w:val="both"/>
+        <w:rPr>
+          <w:szCs w:val="24"/>
+        </w:rPr>
+      </w:pPr>
+      <w:r>
+        <w:rPr>
+          <w:szCs w:val="24"/>
+        </w:rPr>
+        <w:t>Grafik menunjukkan bahwa interpolasi polinomial Newton secara keseluruhan cocok dengan data yang diberikan.</w:t>
+      </w:r>
+    </w:p>
+    <w:p>
+      <w:pPr>
+        <w:spacing w:line="360" w:lineRule="auto"/>
+        <w:ind w:left="360"/>
+        <w:jc w:val="both"/>
+        <w:rPr>
+          <w:szCs w:val="24"/>
+          <w:lang w:val="en-US"/>
+        </w:rPr>
+      </w:pPr>
+    </w:p>
+    <w:p>
+      <w:pPr>
+        <w:spacing w:line="360" w:lineRule="auto"/>
+        <w:ind w:left="360"/>
+        <w:jc w:val="both"/>
+        <w:rPr>
+          <w:b/>
+          <w:bCs/>
+          <w:szCs w:val="24"/>
+          <w:lang w:val="en-US"/>
+        </w:rPr>
+      </w:pPr>
+      <w:proofErr w:type="spellStart"/>
+      <w:r>
+        <w:rPr>
+          <w:b/>
+          <w:bCs/>
+          <w:szCs w:val="24"/>
+          <w:lang w:val="en-US"/>
+        </w:rPr>
+        <w:t>Penjabarannya</w:t>
+      </w:r>
+      <w:proofErr w:type="spellEnd"/>
+      <w:r>
+        <w:rPr>
+          <w:b/>
+          <w:bCs/>
+          <w:szCs w:val="24"/>
+          <w:lang w:val="en-US"/>
+        </w:rPr>
+        <w:t>:</w:t>
+      </w:r>
+    </w:p>
+    <w:p>
+      <w:pPr>
+        <w:numPr>
+          <w:ilvl w:val="0"/>
+          <w:numId w:val="45"/>
+        </w:numPr>
+        <w:spacing w:line="360" w:lineRule="auto"/>
+        <w:jc w:val="both"/>
+        <w:rPr>
+          <w:szCs w:val="24"/>
+        </w:rPr>
+      </w:pPr>
+      <w:r>
+        <w:rPr>
+          <w:szCs w:val="24"/>
+        </w:rPr>
+        <w:t>Titik-titik data yang diketahui (5, 10), (10, 30), (15, 25), (20, 40), (25, 18), (30, 20), (35, 22), (40, 15) digunakan untuk melakukan interpolasi.</w:t>
+      </w:r>
+    </w:p>
+    <w:p>
+      <w:pPr>
+        <w:numPr>
+          <w:ilvl w:val="0"/>
+          <w:numId w:val="45"/>
+        </w:numPr>
+        <w:spacing w:line="360" w:lineRule="auto"/>
+        <w:jc w:val="both"/>
+        <w:rPr>
+          <w:szCs w:val="24"/>
+        </w:rPr>
+      </w:pPr>
+      <w:r>
+        <w:rPr>
+          <w:szCs w:val="24"/>
+        </w:rPr>
+        <w:t xml:space="preserve">Hasil interpolasi pada titik x = 33 adalah sekitar </w:t>
+      </w:r>
+      <w:r>
+        <w:rPr>
+          <w:szCs w:val="24"/>
+        </w:rPr>
+        <w:t>2</w:t>
+      </w:r>
+      <w:r>
+        <w:rPr>
+          <w:szCs w:val="24"/>
+          <w:lang w:val="en-US"/>
+        </w:rPr>
+        <w:t>8</w:t>
+      </w:r>
+      <w:r>
+        <w:rPr>
+          <w:szCs w:val="24"/>
+        </w:rPr>
+        <w:t>.7</w:t>
+      </w:r>
+      <w:r>
+        <w:rPr>
+          <w:szCs w:val="24"/>
+          <w:lang w:val="en-US"/>
+        </w:rPr>
+        <w:t>2866</w:t>
+      </w:r>
+      <w:r>
+        <w:rPr>
+          <w:szCs w:val="24"/>
+        </w:rPr>
+        <w:t>, yang didapatkan dari perhitungan polinomial Newton.</w:t>
+      </w:r>
+    </w:p>
+    <w:p>
+      <w:pPr>
+        <w:numPr>
+          <w:ilvl w:val="0"/>
+          <w:numId w:val="45"/>
+        </w:numPr>
+        <w:spacing w:line="360" w:lineRule="auto"/>
+        <w:jc w:val="both"/>
+        <w:rPr>
+          <w:szCs w:val="24"/>
+        </w:rPr>
+      </w:pPr>
+      <w:r>
+        <w:rPr>
+          <w:szCs w:val="24"/>
+        </w:rPr>
+        <w:t>Grafik hasil interpolasi menunjukkan bahwa polinomial Newton mampu menginterpolasi data dengan baik, mengikuti pola data yang ada.</w:t>
+      </w:r>
+    </w:p>
+    <w:p>
+      <w:pPr>
+        <w:spacing w:line="360" w:lineRule="auto"/>
+        <w:ind w:left="360"/>
+        <w:jc w:val="both"/>
+        <w:rPr>
+          <w:szCs w:val="24"/>
+        </w:rPr>
+      </w:pPr>
+      <w:r>
+        <w:rPr>
+          <w:szCs w:val="24"/>
+        </w:rPr>
+        <w:t>Dengan demikian, metode interpolasi polinomial Newton dapat digunakan untuk memperkirakan nilai di antara titik-titik data yang diketahui dengan cukup baik.</w:t>
+      </w:r>
+    </w:p>
+    <w:p>
+      <w:pPr>
+        <w:spacing w:line="360" w:lineRule="auto"/>
+        <w:ind w:left="360"/>
         <w:jc w:val="both"/>
         <w:rPr>
           <w:lang w:val="en-US"/>
@@ -9201,6 +10094,155 @@
 <file path=word/numbering.xml><?xml version="1.0" encoding="utf-8"?>
 <w:numbering xmlns:wpc="http://schemas.microsoft.com/office/word/2010/wordprocessingCanvas" xmlns:cx="http://schemas.microsoft.com/office/drawing/2014/chartex" xmlns:cx1="http://schemas.microsoft.com/office/drawing/2015/9/8/chartex" xmlns:cx2="http://schemas.microsoft.com/office/drawing/2015/10/21/chartex" xmlns:cx3="http://schemas.microsoft.com/office/drawing/2016/5/9/chartex" xmlns:cx4="http://schemas.microsoft.com/office/drawing/2016/5/10/chartex" xmlns:cx5="http://schemas.microsoft.com/office/drawing/2016/5/11/chartex" xmlns:cx6="http://schemas.microsoft.com/office/drawing/2016/5/12/chartex" xmlns:cx7="http://schemas.microsoft.com/office/drawing/2016/5/13/chartex" xmlns:cx8="http://schemas.microsoft.com/office/drawing/2016/5/14/chartex" xmlns:mc="http://schemas.openxmlformats.org/markup-compatibility/2006" xmlns:aink="http://schemas.microsoft.com/office/drawing/2016/ink" xmlns:am3d="http://schemas.microsoft.com/office/drawing/2017/model3d" xmlns:o="urn:schemas-microsoft-com:office:office" xmlns:r="http://schemas.openxmlformats.org/officeDocument/2006/relationships" xmlns:m="http://schemas.openxmlformats.org/officeDocument/2006/math" xmlns:v="urn:schemas-microsoft-com:vml" xmlns:wp14="http://schemas.microsoft.com/office/word/2010/wordprocessingDrawing" xmlns:wp="http://schemas.openxmlformats.org/drawingml/2006/wordprocessingDrawing" xmlns:w10="urn:schemas-microsoft-com:office:word" xmlns:w="http://schemas.openxmlformats.org/wordprocessingml/2006/main" xmlns:w14="http://schemas.microsoft.com/office/word/2010/wordml" xmlns:w15="http://schemas.microsoft.com/office/word/2012/wordml" xmlns:w16cex="http://schemas.microsoft.com/office/word/2018/wordml/cex" xmlns:w16cid="http://schemas.microsoft.com/office/word/2016/wordml/cid" xmlns:w16="http://schemas.microsoft.com/office/word/2018/wordml" xmlns:w16sdtdh="http://schemas.microsoft.com/office/word/2020/wordml/sdtdatahash" xmlns:w16se="http://schemas.microsoft.com/office/word/2015/wordml/symex" xmlns:wpg="http://schemas.microsoft.com/office/word/2010/wordprocessingGroup" xmlns:wpi="http://schemas.microsoft.com/office/word/2010/wordprocessingInk" xmlns:wne="http://schemas.microsoft.com/office/word/2006/wordml" xmlns:wps="http://schemas.microsoft.com/office/word/2010/wordprocessingShape" mc:Ignorable="w14 w15 w16se w16cid w16 w16cex w16sdtdh wp14">
   <w:abstractNum w:abstractNumId="0" w15:restartNumberingAfterBreak="0">
+    <w:nsid w:val="000F5DC5"/>
+    <w:multiLevelType w:val="multilevel"/>
+    <w:tmpl w:val="0E96FFB6"/>
+    <w:lvl w:ilvl="0">
+      <w:start w:val="1"/>
+      <w:numFmt w:val="bullet"/>
+      <w:lvlText w:val=""/>
+      <w:lvlJc w:val="left"/>
+      <w:pPr>
+        <w:tabs>
+          <w:tab w:val="num" w:pos="360"/>
+        </w:tabs>
+        <w:ind w:left="360" w:hanging="360"/>
+      </w:pPr>
+      <w:rPr>
+        <w:rFonts w:ascii="Wingdings" w:hAnsi="Wingdings" w:hint="default"/>
+        <w:sz w:val="20"/>
+      </w:rPr>
+    </w:lvl>
+    <w:lvl w:ilvl="1" w:tentative="1">
+      <w:start w:val="1"/>
+      <w:numFmt w:val="bullet"/>
+      <w:lvlText w:val="o"/>
+      <w:lvlJc w:val="left"/>
+      <w:pPr>
+        <w:tabs>
+          <w:tab w:val="num" w:pos="1080"/>
+        </w:tabs>
+        <w:ind w:left="1080" w:hanging="360"/>
+      </w:pPr>
+      <w:rPr>
+        <w:rFonts w:ascii="Courier New" w:hAnsi="Courier New" w:hint="default"/>
+        <w:sz w:val="20"/>
+      </w:rPr>
+    </w:lvl>
+    <w:lvl w:ilvl="2" w:tentative="1">
+      <w:start w:val="1"/>
+      <w:numFmt w:val="bullet"/>
+      <w:lvlText w:val=""/>
+      <w:lvlJc w:val="left"/>
+      <w:pPr>
+        <w:tabs>
+          <w:tab w:val="num" w:pos="1800"/>
+        </w:tabs>
+        <w:ind w:left="1800" w:hanging="360"/>
+      </w:pPr>
+      <w:rPr>
+        <w:rFonts w:ascii="Wingdings" w:hAnsi="Wingdings" w:hint="default"/>
+        <w:sz w:val="20"/>
+      </w:rPr>
+    </w:lvl>
+    <w:lvl w:ilvl="3" w:tentative="1">
+      <w:start w:val="1"/>
+      <w:numFmt w:val="bullet"/>
+      <w:lvlText w:val=""/>
+      <w:lvlJc w:val="left"/>
+      <w:pPr>
+        <w:tabs>
+          <w:tab w:val="num" w:pos="2520"/>
+        </w:tabs>
+        <w:ind w:left="2520" w:hanging="360"/>
+      </w:pPr>
+      <w:rPr>
+        <w:rFonts w:ascii="Wingdings" w:hAnsi="Wingdings" w:hint="default"/>
+        <w:sz w:val="20"/>
+      </w:rPr>
+    </w:lvl>
+    <w:lvl w:ilvl="4" w:tentative="1">
+      <w:start w:val="1"/>
+      <w:numFmt w:val="bullet"/>
+      <w:lvlText w:val=""/>
+      <w:lvlJc w:val="left"/>
+      <w:pPr>
+        <w:tabs>
+          <w:tab w:val="num" w:pos="3240"/>
+        </w:tabs>
+        <w:ind w:left="3240" w:hanging="360"/>
+      </w:pPr>
+      <w:rPr>
+        <w:rFonts w:ascii="Wingdings" w:hAnsi="Wingdings" w:hint="default"/>
+        <w:sz w:val="20"/>
+      </w:rPr>
+    </w:lvl>
+    <w:lvl w:ilvl="5" w:tentative="1">
+      <w:start w:val="1"/>
+      <w:numFmt w:val="bullet"/>
+      <w:lvlText w:val=""/>
+      <w:lvlJc w:val="left"/>
+      <w:pPr>
+        <w:tabs>
+          <w:tab w:val="num" w:pos="3960"/>
+        </w:tabs>
+        <w:ind w:left="3960" w:hanging="360"/>
+      </w:pPr>
+      <w:rPr>
+        <w:rFonts w:ascii="Wingdings" w:hAnsi="Wingdings" w:hint="default"/>
+        <w:sz w:val="20"/>
+      </w:rPr>
+    </w:lvl>
+    <w:lvl w:ilvl="6" w:tentative="1">
+      <w:start w:val="1"/>
+      <w:numFmt w:val="bullet"/>
+      <w:lvlText w:val=""/>
+      <w:lvlJc w:val="left"/>
+      <w:pPr>
+        <w:tabs>
+          <w:tab w:val="num" w:pos="4680"/>
+        </w:tabs>
+        <w:ind w:left="4680" w:hanging="360"/>
+      </w:pPr>
+      <w:rPr>
+        <w:rFonts w:ascii="Wingdings" w:hAnsi="Wingdings" w:hint="default"/>
+        <w:sz w:val="20"/>
+      </w:rPr>
+    </w:lvl>
+    <w:lvl w:ilvl="7" w:tentative="1">
+      <w:start w:val="1"/>
+      <w:numFmt w:val="bullet"/>
+      <w:lvlText w:val=""/>
+      <w:lvlJc w:val="left"/>
+      <w:pPr>
+        <w:tabs>
+          <w:tab w:val="num" w:pos="5400"/>
+        </w:tabs>
+        <w:ind w:left="5400" w:hanging="360"/>
+      </w:pPr>
+      <w:rPr>
+        <w:rFonts w:ascii="Wingdings" w:hAnsi="Wingdings" w:hint="default"/>
+        <w:sz w:val="20"/>
+      </w:rPr>
+    </w:lvl>
+    <w:lvl w:ilvl="8" w:tentative="1">
+      <w:start w:val="1"/>
+      <w:numFmt w:val="bullet"/>
+      <w:lvlText w:val=""/>
+      <w:lvlJc w:val="left"/>
+      <w:pPr>
+        <w:tabs>
+          <w:tab w:val="num" w:pos="6120"/>
+        </w:tabs>
+        <w:ind w:left="6120" w:hanging="360"/>
+      </w:pPr>
+      <w:rPr>
+        <w:rFonts w:ascii="Wingdings" w:hAnsi="Wingdings" w:hint="default"/>
+        <w:sz w:val="20"/>
+      </w:rPr>
+    </w:lvl>
+  </w:abstractNum>
+  <w:abstractNum w:abstractNumId="1" w15:restartNumberingAfterBreak="0">
     <w:nsid w:val="00EB6BD0"/>
     <w:multiLevelType w:val="hybridMultilevel"/>
     <w:tmpl w:val="9C52744E"/>
@@ -9313,7 +10355,7 @@
       </w:rPr>
     </w:lvl>
   </w:abstractNum>
-  <w:abstractNum w:abstractNumId="1" w15:restartNumberingAfterBreak="0">
+  <w:abstractNum w:abstractNumId="2" w15:restartNumberingAfterBreak="0">
     <w:nsid w:val="06D65FBB"/>
     <w:multiLevelType w:val="hybridMultilevel"/>
     <w:tmpl w:val="BA26DAA8"/>
@@ -9426,7 +10468,7 @@
       </w:rPr>
     </w:lvl>
   </w:abstractNum>
-  <w:abstractNum w:abstractNumId="2" w15:restartNumberingAfterBreak="0">
+  <w:abstractNum w:abstractNumId="3" w15:restartNumberingAfterBreak="0">
     <w:nsid w:val="0F9C7C87"/>
     <w:multiLevelType w:val="hybridMultilevel"/>
     <w:tmpl w:val="1102E6D8"/>
@@ -9539,7 +10581,120 @@
       </w:rPr>
     </w:lvl>
   </w:abstractNum>
-  <w:abstractNum w:abstractNumId="3" w15:restartNumberingAfterBreak="0">
+  <w:abstractNum w:abstractNumId="4" w15:restartNumberingAfterBreak="0">
+    <w:nsid w:val="0FC070A4"/>
+    <w:multiLevelType w:val="hybridMultilevel"/>
+    <w:tmpl w:val="3EAEF9BA"/>
+    <w:lvl w:ilvl="0" w:tplc="3809000B">
+      <w:start w:val="1"/>
+      <w:numFmt w:val="bullet"/>
+      <w:lvlText w:val=""/>
+      <w:lvlJc w:val="left"/>
+      <w:pPr>
+        <w:ind w:left="1080" w:hanging="360"/>
+      </w:pPr>
+      <w:rPr>
+        <w:rFonts w:ascii="Wingdings" w:hAnsi="Wingdings" w:hint="default"/>
+      </w:rPr>
+    </w:lvl>
+    <w:lvl w:ilvl="1" w:tplc="38090001">
+      <w:start w:val="1"/>
+      <w:numFmt w:val="bullet"/>
+      <w:lvlText w:val=""/>
+      <w:lvlJc w:val="left"/>
+      <w:pPr>
+        <w:ind w:left="1800" w:hanging="360"/>
+      </w:pPr>
+      <w:rPr>
+        <w:rFonts w:ascii="Symbol" w:hAnsi="Symbol" w:hint="default"/>
+      </w:rPr>
+    </w:lvl>
+    <w:lvl w:ilvl="2" w:tplc="04210005" w:tentative="1">
+      <w:start w:val="1"/>
+      <w:numFmt w:val="bullet"/>
+      <w:lvlText w:val=""/>
+      <w:lvlJc w:val="left"/>
+      <w:pPr>
+        <w:ind w:left="2520" w:hanging="360"/>
+      </w:pPr>
+      <w:rPr>
+        <w:rFonts w:ascii="Wingdings" w:hAnsi="Wingdings" w:hint="default"/>
+      </w:rPr>
+    </w:lvl>
+    <w:lvl w:ilvl="3" w:tplc="04210001" w:tentative="1">
+      <w:start w:val="1"/>
+      <w:numFmt w:val="bullet"/>
+      <w:lvlText w:val=""/>
+      <w:lvlJc w:val="left"/>
+      <w:pPr>
+        <w:ind w:left="3240" w:hanging="360"/>
+      </w:pPr>
+      <w:rPr>
+        <w:rFonts w:ascii="Symbol" w:hAnsi="Symbol" w:hint="default"/>
+      </w:rPr>
+    </w:lvl>
+    <w:lvl w:ilvl="4" w:tplc="04210003" w:tentative="1">
+      <w:start w:val="1"/>
+      <w:numFmt w:val="bullet"/>
+      <w:lvlText w:val="o"/>
+      <w:lvlJc w:val="left"/>
+      <w:pPr>
+        <w:ind w:left="3960" w:hanging="360"/>
+      </w:pPr>
+      <w:rPr>
+        <w:rFonts w:ascii="Courier New" w:hAnsi="Courier New" w:cs="Courier New" w:hint="default"/>
+      </w:rPr>
+    </w:lvl>
+    <w:lvl w:ilvl="5" w:tplc="04210005" w:tentative="1">
+      <w:start w:val="1"/>
+      <w:numFmt w:val="bullet"/>
+      <w:lvlText w:val=""/>
+      <w:lvlJc w:val="left"/>
+      <w:pPr>
+        <w:ind w:left="4680" w:hanging="360"/>
+      </w:pPr>
+      <w:rPr>
+        <w:rFonts w:ascii="Wingdings" w:hAnsi="Wingdings" w:hint="default"/>
+      </w:rPr>
+    </w:lvl>
+    <w:lvl w:ilvl="6" w:tplc="04210001" w:tentative="1">
+      <w:start w:val="1"/>
+      <w:numFmt w:val="bullet"/>
+      <w:lvlText w:val=""/>
+      <w:lvlJc w:val="left"/>
+      <w:pPr>
+        <w:ind w:left="5400" w:hanging="360"/>
+      </w:pPr>
+      <w:rPr>
+        <w:rFonts w:ascii="Symbol" w:hAnsi="Symbol" w:hint="default"/>
+      </w:rPr>
+    </w:lvl>
+    <w:lvl w:ilvl="7" w:tplc="04210003" w:tentative="1">
+      <w:start w:val="1"/>
+      <w:numFmt w:val="bullet"/>
+      <w:lvlText w:val="o"/>
+      <w:lvlJc w:val="left"/>
+      <w:pPr>
+        <w:ind w:left="6120" w:hanging="360"/>
+      </w:pPr>
+      <w:rPr>
+        <w:rFonts w:ascii="Courier New" w:hAnsi="Courier New" w:cs="Courier New" w:hint="default"/>
+      </w:rPr>
+    </w:lvl>
+    <w:lvl w:ilvl="8" w:tplc="04210005" w:tentative="1">
+      <w:start w:val="1"/>
+      <w:numFmt w:val="bullet"/>
+      <w:lvlText w:val=""/>
+      <w:lvlJc w:val="left"/>
+      <w:pPr>
+        <w:ind w:left="6840" w:hanging="360"/>
+      </w:pPr>
+      <w:rPr>
+        <w:rFonts w:ascii="Wingdings" w:hAnsi="Wingdings" w:hint="default"/>
+      </w:rPr>
+    </w:lvl>
+  </w:abstractNum>
+  <w:abstractNum w:abstractNumId="5" w15:restartNumberingAfterBreak="0">
     <w:nsid w:val="12835316"/>
     <w:multiLevelType w:val="hybridMultilevel"/>
     <w:tmpl w:val="68D075AA"/>
@@ -9652,7 +10807,269 @@
       </w:rPr>
     </w:lvl>
   </w:abstractNum>
-  <w:abstractNum w:abstractNumId="4" w15:restartNumberingAfterBreak="0">
+  <w:abstractNum w:abstractNumId="6" w15:restartNumberingAfterBreak="0">
+    <w:nsid w:val="1391601D"/>
+    <w:multiLevelType w:val="hybridMultilevel"/>
+    <w:tmpl w:val="13808F72"/>
+    <w:lvl w:ilvl="0" w:tplc="3809000B">
+      <w:start w:val="1"/>
+      <w:numFmt w:val="bullet"/>
+      <w:lvlText w:val=""/>
+      <w:lvlJc w:val="left"/>
+      <w:pPr>
+        <w:ind w:left="1080" w:hanging="360"/>
+      </w:pPr>
+      <w:rPr>
+        <w:rFonts w:ascii="Wingdings" w:hAnsi="Wingdings" w:hint="default"/>
+      </w:rPr>
+    </w:lvl>
+    <w:lvl w:ilvl="1" w:tplc="38090001">
+      <w:start w:val="1"/>
+      <w:numFmt w:val="bullet"/>
+      <w:lvlText w:val=""/>
+      <w:lvlJc w:val="left"/>
+      <w:pPr>
+        <w:ind w:left="1800" w:hanging="360"/>
+      </w:pPr>
+      <w:rPr>
+        <w:rFonts w:ascii="Symbol" w:hAnsi="Symbol" w:hint="default"/>
+      </w:rPr>
+    </w:lvl>
+    <w:lvl w:ilvl="2" w:tplc="04210005" w:tentative="1">
+      <w:start w:val="1"/>
+      <w:numFmt w:val="bullet"/>
+      <w:lvlText w:val=""/>
+      <w:lvlJc w:val="left"/>
+      <w:pPr>
+        <w:ind w:left="2520" w:hanging="360"/>
+      </w:pPr>
+      <w:rPr>
+        <w:rFonts w:ascii="Wingdings" w:hAnsi="Wingdings" w:hint="default"/>
+      </w:rPr>
+    </w:lvl>
+    <w:lvl w:ilvl="3" w:tplc="04210001" w:tentative="1">
+      <w:start w:val="1"/>
+      <w:numFmt w:val="bullet"/>
+      <w:lvlText w:val=""/>
+      <w:lvlJc w:val="left"/>
+      <w:pPr>
+        <w:ind w:left="3240" w:hanging="360"/>
+      </w:pPr>
+      <w:rPr>
+        <w:rFonts w:ascii="Symbol" w:hAnsi="Symbol" w:hint="default"/>
+      </w:rPr>
+    </w:lvl>
+    <w:lvl w:ilvl="4" w:tplc="04210003" w:tentative="1">
+      <w:start w:val="1"/>
+      <w:numFmt w:val="bullet"/>
+      <w:lvlText w:val="o"/>
+      <w:lvlJc w:val="left"/>
+      <w:pPr>
+        <w:ind w:left="3960" w:hanging="360"/>
+      </w:pPr>
+      <w:rPr>
+        <w:rFonts w:ascii="Courier New" w:hAnsi="Courier New" w:cs="Courier New" w:hint="default"/>
+      </w:rPr>
+    </w:lvl>
+    <w:lvl w:ilvl="5" w:tplc="04210005" w:tentative="1">
+      <w:start w:val="1"/>
+      <w:numFmt w:val="bullet"/>
+      <w:lvlText w:val=""/>
+      <w:lvlJc w:val="left"/>
+      <w:pPr>
+        <w:ind w:left="4680" w:hanging="360"/>
+      </w:pPr>
+      <w:rPr>
+        <w:rFonts w:ascii="Wingdings" w:hAnsi="Wingdings" w:hint="default"/>
+      </w:rPr>
+    </w:lvl>
+    <w:lvl w:ilvl="6" w:tplc="04210001" w:tentative="1">
+      <w:start w:val="1"/>
+      <w:numFmt w:val="bullet"/>
+      <w:lvlText w:val=""/>
+      <w:lvlJc w:val="left"/>
+      <w:pPr>
+        <w:ind w:left="5400" w:hanging="360"/>
+      </w:pPr>
+      <w:rPr>
+        <w:rFonts w:ascii="Symbol" w:hAnsi="Symbol" w:hint="default"/>
+      </w:rPr>
+    </w:lvl>
+    <w:lvl w:ilvl="7" w:tplc="04210003" w:tentative="1">
+      <w:start w:val="1"/>
+      <w:numFmt w:val="bullet"/>
+      <w:lvlText w:val="o"/>
+      <w:lvlJc w:val="left"/>
+      <w:pPr>
+        <w:ind w:left="6120" w:hanging="360"/>
+      </w:pPr>
+      <w:rPr>
+        <w:rFonts w:ascii="Courier New" w:hAnsi="Courier New" w:cs="Courier New" w:hint="default"/>
+      </w:rPr>
+    </w:lvl>
+    <w:lvl w:ilvl="8" w:tplc="04210005" w:tentative="1">
+      <w:start w:val="1"/>
+      <w:numFmt w:val="bullet"/>
+      <w:lvlText w:val=""/>
+      <w:lvlJc w:val="left"/>
+      <w:pPr>
+        <w:ind w:left="6840" w:hanging="360"/>
+      </w:pPr>
+      <w:rPr>
+        <w:rFonts w:ascii="Wingdings" w:hAnsi="Wingdings" w:hint="default"/>
+      </w:rPr>
+    </w:lvl>
+  </w:abstractNum>
+  <w:abstractNum w:abstractNumId="7" w15:restartNumberingAfterBreak="0">
+    <w:nsid w:val="1A5A262D"/>
+    <w:multiLevelType w:val="multilevel"/>
+    <w:tmpl w:val="9FD8A3F4"/>
+    <w:lvl w:ilvl="0">
+      <w:start w:val="1"/>
+      <w:numFmt w:val="bullet"/>
+      <w:lvlText w:val=""/>
+      <w:lvlJc w:val="left"/>
+      <w:pPr>
+        <w:tabs>
+          <w:tab w:val="num" w:pos="720"/>
+        </w:tabs>
+        <w:ind w:left="720" w:hanging="360"/>
+      </w:pPr>
+      <w:rPr>
+        <w:rFonts w:ascii="Symbol" w:hAnsi="Symbol" w:hint="default"/>
+        <w:sz w:val="20"/>
+      </w:rPr>
+    </w:lvl>
+    <w:lvl w:ilvl="1" w:tentative="1">
+      <w:start w:val="1"/>
+      <w:numFmt w:val="bullet"/>
+      <w:lvlText w:val="o"/>
+      <w:lvlJc w:val="left"/>
+      <w:pPr>
+        <w:tabs>
+          <w:tab w:val="num" w:pos="1440"/>
+        </w:tabs>
+        <w:ind w:left="1440" w:hanging="360"/>
+      </w:pPr>
+      <w:rPr>
+        <w:rFonts w:ascii="Courier New" w:hAnsi="Courier New" w:hint="default"/>
+        <w:sz w:val="20"/>
+      </w:rPr>
+    </w:lvl>
+    <w:lvl w:ilvl="2" w:tentative="1">
+      <w:start w:val="1"/>
+      <w:numFmt w:val="bullet"/>
+      <w:lvlText w:val=""/>
+      <w:lvlJc w:val="left"/>
+      <w:pPr>
+        <w:tabs>
+          <w:tab w:val="num" w:pos="2160"/>
+        </w:tabs>
+        <w:ind w:left="2160" w:hanging="360"/>
+      </w:pPr>
+      <w:rPr>
+        <w:rFonts w:ascii="Wingdings" w:hAnsi="Wingdings" w:hint="default"/>
+        <w:sz w:val="20"/>
+      </w:rPr>
+    </w:lvl>
+    <w:lvl w:ilvl="3" w:tentative="1">
+      <w:start w:val="1"/>
+      <w:numFmt w:val="bullet"/>
+      <w:lvlText w:val=""/>
+      <w:lvlJc w:val="left"/>
+      <w:pPr>
+        <w:tabs>
+          <w:tab w:val="num" w:pos="2880"/>
+        </w:tabs>
+        <w:ind w:left="2880" w:hanging="360"/>
+      </w:pPr>
+      <w:rPr>
+        <w:rFonts w:ascii="Wingdings" w:hAnsi="Wingdings" w:hint="default"/>
+        <w:sz w:val="20"/>
+      </w:rPr>
+    </w:lvl>
+    <w:lvl w:ilvl="4" w:tentative="1">
+      <w:start w:val="1"/>
+      <w:numFmt w:val="bullet"/>
+      <w:lvlText w:val=""/>
+      <w:lvlJc w:val="left"/>
+      <w:pPr>
+        <w:tabs>
+          <w:tab w:val="num" w:pos="3600"/>
+        </w:tabs>
+        <w:ind w:left="3600" w:hanging="360"/>
+      </w:pPr>
+      <w:rPr>
+        <w:rFonts w:ascii="Wingdings" w:hAnsi="Wingdings" w:hint="default"/>
+        <w:sz w:val="20"/>
+      </w:rPr>
+    </w:lvl>
+    <w:lvl w:ilvl="5" w:tentative="1">
+      <w:start w:val="1"/>
+      <w:numFmt w:val="bullet"/>
+      <w:lvlText w:val=""/>
+      <w:lvlJc w:val="left"/>
+      <w:pPr>
+        <w:tabs>
+          <w:tab w:val="num" w:pos="4320"/>
+        </w:tabs>
+        <w:ind w:left="4320" w:hanging="360"/>
+      </w:pPr>
+      <w:rPr>
+        <w:rFonts w:ascii="Wingdings" w:hAnsi="Wingdings" w:hint="default"/>
+        <w:sz w:val="20"/>
+      </w:rPr>
+    </w:lvl>
+    <w:lvl w:ilvl="6" w:tentative="1">
+      <w:start w:val="1"/>
+      <w:numFmt w:val="bullet"/>
+      <w:lvlText w:val=""/>
+      <w:lvlJc w:val="left"/>
+      <w:pPr>
+        <w:tabs>
+          <w:tab w:val="num" w:pos="5040"/>
+        </w:tabs>
+        <w:ind w:left="5040" w:hanging="360"/>
+      </w:pPr>
+      <w:rPr>
+        <w:rFonts w:ascii="Wingdings" w:hAnsi="Wingdings" w:hint="default"/>
+        <w:sz w:val="20"/>
+      </w:rPr>
+    </w:lvl>
+    <w:lvl w:ilvl="7" w:tentative="1">
+      <w:start w:val="1"/>
+      <w:numFmt w:val="bullet"/>
+      <w:lvlText w:val=""/>
+      <w:lvlJc w:val="left"/>
+      <w:pPr>
+        <w:tabs>
+          <w:tab w:val="num" w:pos="5760"/>
+        </w:tabs>
+        <w:ind w:left="5760" w:hanging="360"/>
+      </w:pPr>
+      <w:rPr>
+        <w:rFonts w:ascii="Wingdings" w:hAnsi="Wingdings" w:hint="default"/>
+        <w:sz w:val="20"/>
+      </w:rPr>
+    </w:lvl>
+    <w:lvl w:ilvl="8" w:tentative="1">
+      <w:start w:val="1"/>
+      <w:numFmt w:val="bullet"/>
+      <w:lvlText w:val=""/>
+      <w:lvlJc w:val="left"/>
+      <w:pPr>
+        <w:tabs>
+          <w:tab w:val="num" w:pos="6480"/>
+        </w:tabs>
+        <w:ind w:left="6480" w:hanging="360"/>
+      </w:pPr>
+      <w:rPr>
+        <w:rFonts w:ascii="Wingdings" w:hAnsi="Wingdings" w:hint="default"/>
+        <w:sz w:val="20"/>
+      </w:rPr>
+    </w:lvl>
+  </w:abstractNum>
+  <w:abstractNum w:abstractNumId="8" w15:restartNumberingAfterBreak="0">
     <w:nsid w:val="1B84483D"/>
     <w:multiLevelType w:val="hybridMultilevel"/>
     <w:tmpl w:val="1EAADE26"/>
@@ -9765,7 +11182,7 @@
       </w:rPr>
     </w:lvl>
   </w:abstractNum>
-  <w:abstractNum w:abstractNumId="5" w15:restartNumberingAfterBreak="0">
+  <w:abstractNum w:abstractNumId="9" w15:restartNumberingAfterBreak="0">
     <w:nsid w:val="1F76293B"/>
     <w:multiLevelType w:val="hybridMultilevel"/>
     <w:tmpl w:val="F1980510"/>
@@ -9878,7 +11295,7 @@
       </w:rPr>
     </w:lvl>
   </w:abstractNum>
-  <w:abstractNum w:abstractNumId="6" w15:restartNumberingAfterBreak="0">
+  <w:abstractNum w:abstractNumId="10" w15:restartNumberingAfterBreak="0">
     <w:nsid w:val="24E77DCC"/>
     <w:multiLevelType w:val="hybridMultilevel"/>
     <w:tmpl w:val="DEEE0822"/>
@@ -9971,7 +11388,156 @@
       </w:pPr>
     </w:lvl>
   </w:abstractNum>
-  <w:abstractNum w:abstractNumId="7" w15:restartNumberingAfterBreak="0">
+  <w:abstractNum w:abstractNumId="11" w15:restartNumberingAfterBreak="0">
+    <w:nsid w:val="26EC5A24"/>
+    <w:multiLevelType w:val="multilevel"/>
+    <w:tmpl w:val="D654E9BC"/>
+    <w:lvl w:ilvl="0">
+      <w:start w:val="1"/>
+      <w:numFmt w:val="bullet"/>
+      <w:lvlText w:val=""/>
+      <w:lvlJc w:val="left"/>
+      <w:pPr>
+        <w:tabs>
+          <w:tab w:val="num" w:pos="720"/>
+        </w:tabs>
+        <w:ind w:left="720" w:hanging="360"/>
+      </w:pPr>
+      <w:rPr>
+        <w:rFonts w:ascii="Symbol" w:hAnsi="Symbol" w:hint="default"/>
+        <w:sz w:val="20"/>
+      </w:rPr>
+    </w:lvl>
+    <w:lvl w:ilvl="1" w:tentative="1">
+      <w:start w:val="1"/>
+      <w:numFmt w:val="bullet"/>
+      <w:lvlText w:val="o"/>
+      <w:lvlJc w:val="left"/>
+      <w:pPr>
+        <w:tabs>
+          <w:tab w:val="num" w:pos="1440"/>
+        </w:tabs>
+        <w:ind w:left="1440" w:hanging="360"/>
+      </w:pPr>
+      <w:rPr>
+        <w:rFonts w:ascii="Courier New" w:hAnsi="Courier New" w:hint="default"/>
+        <w:sz w:val="20"/>
+      </w:rPr>
+    </w:lvl>
+    <w:lvl w:ilvl="2" w:tentative="1">
+      <w:start w:val="1"/>
+      <w:numFmt w:val="bullet"/>
+      <w:lvlText w:val=""/>
+      <w:lvlJc w:val="left"/>
+      <w:pPr>
+        <w:tabs>
+          <w:tab w:val="num" w:pos="2160"/>
+        </w:tabs>
+        <w:ind w:left="2160" w:hanging="360"/>
+      </w:pPr>
+      <w:rPr>
+        <w:rFonts w:ascii="Wingdings" w:hAnsi="Wingdings" w:hint="default"/>
+        <w:sz w:val="20"/>
+      </w:rPr>
+    </w:lvl>
+    <w:lvl w:ilvl="3" w:tentative="1">
+      <w:start w:val="1"/>
+      <w:numFmt w:val="bullet"/>
+      <w:lvlText w:val=""/>
+      <w:lvlJc w:val="left"/>
+      <w:pPr>
+        <w:tabs>
+          <w:tab w:val="num" w:pos="2880"/>
+        </w:tabs>
+        <w:ind w:left="2880" w:hanging="360"/>
+      </w:pPr>
+      <w:rPr>
+        <w:rFonts w:ascii="Wingdings" w:hAnsi="Wingdings" w:hint="default"/>
+        <w:sz w:val="20"/>
+      </w:rPr>
+    </w:lvl>
+    <w:lvl w:ilvl="4" w:tentative="1">
+      <w:start w:val="1"/>
+      <w:numFmt w:val="bullet"/>
+      <w:lvlText w:val=""/>
+      <w:lvlJc w:val="left"/>
+      <w:pPr>
+        <w:tabs>
+          <w:tab w:val="num" w:pos="3600"/>
+        </w:tabs>
+        <w:ind w:left="3600" w:hanging="360"/>
+      </w:pPr>
+      <w:rPr>
+        <w:rFonts w:ascii="Wingdings" w:hAnsi="Wingdings" w:hint="default"/>
+        <w:sz w:val="20"/>
+      </w:rPr>
+    </w:lvl>
+    <w:lvl w:ilvl="5" w:tentative="1">
+      <w:start w:val="1"/>
+      <w:numFmt w:val="bullet"/>
+      <w:lvlText w:val=""/>
+      <w:lvlJc w:val="left"/>
+      <w:pPr>
+        <w:tabs>
+          <w:tab w:val="num" w:pos="4320"/>
+        </w:tabs>
+        <w:ind w:left="4320" w:hanging="360"/>
+      </w:pPr>
+      <w:rPr>
+        <w:rFonts w:ascii="Wingdings" w:hAnsi="Wingdings" w:hint="default"/>
+        <w:sz w:val="20"/>
+      </w:rPr>
+    </w:lvl>
+    <w:lvl w:ilvl="6" w:tentative="1">
+      <w:start w:val="1"/>
+      <w:numFmt w:val="bullet"/>
+      <w:lvlText w:val=""/>
+      <w:lvlJc w:val="left"/>
+      <w:pPr>
+        <w:tabs>
+          <w:tab w:val="num" w:pos="5040"/>
+        </w:tabs>
+        <w:ind w:left="5040" w:hanging="360"/>
+      </w:pPr>
+      <w:rPr>
+        <w:rFonts w:ascii="Wingdings" w:hAnsi="Wingdings" w:hint="default"/>
+        <w:sz w:val="20"/>
+      </w:rPr>
+    </w:lvl>
+    <w:lvl w:ilvl="7" w:tentative="1">
+      <w:start w:val="1"/>
+      <w:numFmt w:val="bullet"/>
+      <w:lvlText w:val=""/>
+      <w:lvlJc w:val="left"/>
+      <w:pPr>
+        <w:tabs>
+          <w:tab w:val="num" w:pos="5760"/>
+        </w:tabs>
+        <w:ind w:left="5760" w:hanging="360"/>
+      </w:pPr>
+      <w:rPr>
+        <w:rFonts w:ascii="Wingdings" w:hAnsi="Wingdings" w:hint="default"/>
+        <w:sz w:val="20"/>
+      </w:rPr>
+    </w:lvl>
+    <w:lvl w:ilvl="8" w:tentative="1">
+      <w:start w:val="1"/>
+      <w:numFmt w:val="bullet"/>
+      <w:lvlText w:val=""/>
+      <w:lvlJc w:val="left"/>
+      <w:pPr>
+        <w:tabs>
+          <w:tab w:val="num" w:pos="6480"/>
+        </w:tabs>
+        <w:ind w:left="6480" w:hanging="360"/>
+      </w:pPr>
+      <w:rPr>
+        <w:rFonts w:ascii="Wingdings" w:hAnsi="Wingdings" w:hint="default"/>
+        <w:sz w:val="20"/>
+      </w:rPr>
+    </w:lvl>
+  </w:abstractNum>
+  <w:abstractNum w:abstractNumId="12" w15:restartNumberingAfterBreak="0">
     <w:nsid w:val="29363857"/>
     <w:multiLevelType w:val="multilevel"/>
     <w:tmpl w:val="373A2E84"/>
@@ -10085,7 +11651,7 @@
       </w:pPr>
     </w:lvl>
   </w:abstractNum>
-  <w:abstractNum w:abstractNumId="8" w15:restartNumberingAfterBreak="0">
+  <w:abstractNum w:abstractNumId="13" w15:restartNumberingAfterBreak="0">
     <w:nsid w:val="29EC0D43"/>
     <w:multiLevelType w:val="hybridMultilevel"/>
     <w:tmpl w:val="F1840E7A"/>
@@ -10174,7 +11740,233 @@
       </w:pPr>
     </w:lvl>
   </w:abstractNum>
-  <w:abstractNum w:abstractNumId="9" w15:restartNumberingAfterBreak="0">
+  <w:abstractNum w:abstractNumId="14" w15:restartNumberingAfterBreak="0">
+    <w:nsid w:val="2EF364BD"/>
+    <w:multiLevelType w:val="hybridMultilevel"/>
+    <w:tmpl w:val="0B8A01E2"/>
+    <w:lvl w:ilvl="0" w:tplc="3809000B">
+      <w:start w:val="1"/>
+      <w:numFmt w:val="bullet"/>
+      <w:lvlText w:val=""/>
+      <w:lvlJc w:val="left"/>
+      <w:pPr>
+        <w:ind w:left="720" w:hanging="360"/>
+      </w:pPr>
+      <w:rPr>
+        <w:rFonts w:ascii="Wingdings" w:hAnsi="Wingdings" w:hint="default"/>
+      </w:rPr>
+    </w:lvl>
+    <w:lvl w:ilvl="1" w:tplc="04210003" w:tentative="1">
+      <w:start w:val="1"/>
+      <w:numFmt w:val="bullet"/>
+      <w:lvlText w:val="o"/>
+      <w:lvlJc w:val="left"/>
+      <w:pPr>
+        <w:ind w:left="1440" w:hanging="360"/>
+      </w:pPr>
+      <w:rPr>
+        <w:rFonts w:ascii="Courier New" w:hAnsi="Courier New" w:cs="Courier New" w:hint="default"/>
+      </w:rPr>
+    </w:lvl>
+    <w:lvl w:ilvl="2" w:tplc="04210005" w:tentative="1">
+      <w:start w:val="1"/>
+      <w:numFmt w:val="bullet"/>
+      <w:lvlText w:val=""/>
+      <w:lvlJc w:val="left"/>
+      <w:pPr>
+        <w:ind w:left="2160" w:hanging="360"/>
+      </w:pPr>
+      <w:rPr>
+        <w:rFonts w:ascii="Wingdings" w:hAnsi="Wingdings" w:hint="default"/>
+      </w:rPr>
+    </w:lvl>
+    <w:lvl w:ilvl="3" w:tplc="04210001" w:tentative="1">
+      <w:start w:val="1"/>
+      <w:numFmt w:val="bullet"/>
+      <w:lvlText w:val=""/>
+      <w:lvlJc w:val="left"/>
+      <w:pPr>
+        <w:ind w:left="2880" w:hanging="360"/>
+      </w:pPr>
+      <w:rPr>
+        <w:rFonts w:ascii="Symbol" w:hAnsi="Symbol" w:hint="default"/>
+      </w:rPr>
+    </w:lvl>
+    <w:lvl w:ilvl="4" w:tplc="04210003" w:tentative="1">
+      <w:start w:val="1"/>
+      <w:numFmt w:val="bullet"/>
+      <w:lvlText w:val="o"/>
+      <w:lvlJc w:val="left"/>
+      <w:pPr>
+        <w:ind w:left="3600" w:hanging="360"/>
+      </w:pPr>
+      <w:rPr>
+        <w:rFonts w:ascii="Courier New" w:hAnsi="Courier New" w:cs="Courier New" w:hint="default"/>
+      </w:rPr>
+    </w:lvl>
+    <w:lvl w:ilvl="5" w:tplc="04210005" w:tentative="1">
+      <w:start w:val="1"/>
+      <w:numFmt w:val="bullet"/>
+      <w:lvlText w:val=""/>
+      <w:lvlJc w:val="left"/>
+      <w:pPr>
+        <w:ind w:left="4320" w:hanging="360"/>
+      </w:pPr>
+      <w:rPr>
+        <w:rFonts w:ascii="Wingdings" w:hAnsi="Wingdings" w:hint="default"/>
+      </w:rPr>
+    </w:lvl>
+    <w:lvl w:ilvl="6" w:tplc="04210001" w:tentative="1">
+      <w:start w:val="1"/>
+      <w:numFmt w:val="bullet"/>
+      <w:lvlText w:val=""/>
+      <w:lvlJc w:val="left"/>
+      <w:pPr>
+        <w:ind w:left="5040" w:hanging="360"/>
+      </w:pPr>
+      <w:rPr>
+        <w:rFonts w:ascii="Symbol" w:hAnsi="Symbol" w:hint="default"/>
+      </w:rPr>
+    </w:lvl>
+    <w:lvl w:ilvl="7" w:tplc="04210003" w:tentative="1">
+      <w:start w:val="1"/>
+      <w:numFmt w:val="bullet"/>
+      <w:lvlText w:val="o"/>
+      <w:lvlJc w:val="left"/>
+      <w:pPr>
+        <w:ind w:left="5760" w:hanging="360"/>
+      </w:pPr>
+      <w:rPr>
+        <w:rFonts w:ascii="Courier New" w:hAnsi="Courier New" w:cs="Courier New" w:hint="default"/>
+      </w:rPr>
+    </w:lvl>
+    <w:lvl w:ilvl="8" w:tplc="04210005" w:tentative="1">
+      <w:start w:val="1"/>
+      <w:numFmt w:val="bullet"/>
+      <w:lvlText w:val=""/>
+      <w:lvlJc w:val="left"/>
+      <w:pPr>
+        <w:ind w:left="6480" w:hanging="360"/>
+      </w:pPr>
+      <w:rPr>
+        <w:rFonts w:ascii="Wingdings" w:hAnsi="Wingdings" w:hint="default"/>
+      </w:rPr>
+    </w:lvl>
+  </w:abstractNum>
+  <w:abstractNum w:abstractNumId="15" w15:restartNumberingAfterBreak="0">
+    <w:nsid w:val="2FBA2A21"/>
+    <w:multiLevelType w:val="hybridMultilevel"/>
+    <w:tmpl w:val="BAB07716"/>
+    <w:lvl w:ilvl="0" w:tplc="38090001">
+      <w:start w:val="1"/>
+      <w:numFmt w:val="bullet"/>
+      <w:lvlText w:val=""/>
+      <w:lvlJc w:val="left"/>
+      <w:pPr>
+        <w:ind w:left="1080" w:hanging="360"/>
+      </w:pPr>
+      <w:rPr>
+        <w:rFonts w:ascii="Symbol" w:hAnsi="Symbol" w:hint="default"/>
+      </w:rPr>
+    </w:lvl>
+    <w:lvl w:ilvl="1" w:tplc="38090001">
+      <w:start w:val="1"/>
+      <w:numFmt w:val="bullet"/>
+      <w:lvlText w:val=""/>
+      <w:lvlJc w:val="left"/>
+      <w:pPr>
+        <w:ind w:left="1800" w:hanging="360"/>
+      </w:pPr>
+      <w:rPr>
+        <w:rFonts w:ascii="Symbol" w:hAnsi="Symbol" w:hint="default"/>
+      </w:rPr>
+    </w:lvl>
+    <w:lvl w:ilvl="2" w:tplc="04210005" w:tentative="1">
+      <w:start w:val="1"/>
+      <w:numFmt w:val="bullet"/>
+      <w:lvlText w:val=""/>
+      <w:lvlJc w:val="left"/>
+      <w:pPr>
+        <w:ind w:left="2520" w:hanging="360"/>
+      </w:pPr>
+      <w:rPr>
+        <w:rFonts w:ascii="Wingdings" w:hAnsi="Wingdings" w:hint="default"/>
+      </w:rPr>
+    </w:lvl>
+    <w:lvl w:ilvl="3" w:tplc="04210001" w:tentative="1">
+      <w:start w:val="1"/>
+      <w:numFmt w:val="bullet"/>
+      <w:lvlText w:val=""/>
+      <w:lvlJc w:val="left"/>
+      <w:pPr>
+        <w:ind w:left="3240" w:hanging="360"/>
+      </w:pPr>
+      <w:rPr>
+        <w:rFonts w:ascii="Symbol" w:hAnsi="Symbol" w:hint="default"/>
+      </w:rPr>
+    </w:lvl>
+    <w:lvl w:ilvl="4" w:tplc="04210003" w:tentative="1">
+      <w:start w:val="1"/>
+      <w:numFmt w:val="bullet"/>
+      <w:lvlText w:val="o"/>
+      <w:lvlJc w:val="left"/>
+      <w:pPr>
+        <w:ind w:left="3960" w:hanging="360"/>
+      </w:pPr>
+      <w:rPr>
+        <w:rFonts w:ascii="Courier New" w:hAnsi="Courier New" w:cs="Courier New" w:hint="default"/>
+      </w:rPr>
+    </w:lvl>
+    <w:lvl w:ilvl="5" w:tplc="04210005" w:tentative="1">
+      <w:start w:val="1"/>
+      <w:numFmt w:val="bullet"/>
+      <w:lvlText w:val=""/>
+      <w:lvlJc w:val="left"/>
+      <w:pPr>
+        <w:ind w:left="4680" w:hanging="360"/>
+      </w:pPr>
+      <w:rPr>
+        <w:rFonts w:ascii="Wingdings" w:hAnsi="Wingdings" w:hint="default"/>
+      </w:rPr>
+    </w:lvl>
+    <w:lvl w:ilvl="6" w:tplc="04210001" w:tentative="1">
+      <w:start w:val="1"/>
+      <w:numFmt w:val="bullet"/>
+      <w:lvlText w:val=""/>
+      <w:lvlJc w:val="left"/>
+      <w:pPr>
+        <w:ind w:left="5400" w:hanging="360"/>
+      </w:pPr>
+      <w:rPr>
+        <w:rFonts w:ascii="Symbol" w:hAnsi="Symbol" w:hint="default"/>
+      </w:rPr>
+    </w:lvl>
+    <w:lvl w:ilvl="7" w:tplc="04210003" w:tentative="1">
+      <w:start w:val="1"/>
+      <w:numFmt w:val="bullet"/>
+      <w:lvlText w:val="o"/>
+      <w:lvlJc w:val="left"/>
+      <w:pPr>
+        <w:ind w:left="6120" w:hanging="360"/>
+      </w:pPr>
+      <w:rPr>
+        <w:rFonts w:ascii="Courier New" w:hAnsi="Courier New" w:cs="Courier New" w:hint="default"/>
+      </w:rPr>
+    </w:lvl>
+    <w:lvl w:ilvl="8" w:tplc="04210005" w:tentative="1">
+      <w:start w:val="1"/>
+      <w:numFmt w:val="bullet"/>
+      <w:lvlText w:val=""/>
+      <w:lvlJc w:val="left"/>
+      <w:pPr>
+        <w:ind w:left="6840" w:hanging="360"/>
+      </w:pPr>
+      <w:rPr>
+        <w:rFonts w:ascii="Wingdings" w:hAnsi="Wingdings" w:hint="default"/>
+      </w:rPr>
+    </w:lvl>
+  </w:abstractNum>
+  <w:abstractNum w:abstractNumId="16" w15:restartNumberingAfterBreak="0">
     <w:nsid w:val="34DA4813"/>
     <w:multiLevelType w:val="hybridMultilevel"/>
     <w:tmpl w:val="64101014"/>
@@ -10287,7 +12079,7 @@
       </w:rPr>
     </w:lvl>
   </w:abstractNum>
-  <w:abstractNum w:abstractNumId="10" w15:restartNumberingAfterBreak="0">
+  <w:abstractNum w:abstractNumId="17" w15:restartNumberingAfterBreak="0">
     <w:nsid w:val="38B6652A"/>
     <w:multiLevelType w:val="hybridMultilevel"/>
     <w:tmpl w:val="6FF0BDE2"/>
@@ -10400,7 +12192,7 @@
       </w:rPr>
     </w:lvl>
   </w:abstractNum>
-  <w:abstractNum w:abstractNumId="11" w15:restartNumberingAfterBreak="0">
+  <w:abstractNum w:abstractNumId="18" w15:restartNumberingAfterBreak="0">
     <w:nsid w:val="38E852D0"/>
     <w:multiLevelType w:val="hybridMultilevel"/>
     <w:tmpl w:val="58B8E656"/>
@@ -10493,7 +12285,7 @@
       </w:pPr>
     </w:lvl>
   </w:abstractNum>
-  <w:abstractNum w:abstractNumId="12" w15:restartNumberingAfterBreak="0">
+  <w:abstractNum w:abstractNumId="19" w15:restartNumberingAfterBreak="0">
     <w:nsid w:val="3A8A78EB"/>
     <w:multiLevelType w:val="hybridMultilevel"/>
     <w:tmpl w:val="EA847748"/>
@@ -10582,7 +12374,120 @@
       </w:pPr>
     </w:lvl>
   </w:abstractNum>
-  <w:abstractNum w:abstractNumId="13" w15:restartNumberingAfterBreak="0">
+  <w:abstractNum w:abstractNumId="20" w15:restartNumberingAfterBreak="0">
+    <w:nsid w:val="3DD2725D"/>
+    <w:multiLevelType w:val="hybridMultilevel"/>
+    <w:tmpl w:val="55808C54"/>
+    <w:lvl w:ilvl="0" w:tplc="38090001">
+      <w:start w:val="1"/>
+      <w:numFmt w:val="bullet"/>
+      <w:lvlText w:val=""/>
+      <w:lvlJc w:val="left"/>
+      <w:pPr>
+        <w:ind w:left="1080" w:hanging="360"/>
+      </w:pPr>
+      <w:rPr>
+        <w:rFonts w:ascii="Symbol" w:hAnsi="Symbol" w:hint="default"/>
+      </w:rPr>
+    </w:lvl>
+    <w:lvl w:ilvl="1" w:tplc="38090001">
+      <w:start w:val="1"/>
+      <w:numFmt w:val="bullet"/>
+      <w:lvlText w:val=""/>
+      <w:lvlJc w:val="left"/>
+      <w:pPr>
+        <w:ind w:left="1800" w:hanging="360"/>
+      </w:pPr>
+      <w:rPr>
+        <w:rFonts w:ascii="Symbol" w:hAnsi="Symbol" w:hint="default"/>
+      </w:rPr>
+    </w:lvl>
+    <w:lvl w:ilvl="2" w:tplc="04210005" w:tentative="1">
+      <w:start w:val="1"/>
+      <w:numFmt w:val="bullet"/>
+      <w:lvlText w:val=""/>
+      <w:lvlJc w:val="left"/>
+      <w:pPr>
+        <w:ind w:left="2520" w:hanging="360"/>
+      </w:pPr>
+      <w:rPr>
+        <w:rFonts w:ascii="Wingdings" w:hAnsi="Wingdings" w:hint="default"/>
+      </w:rPr>
+    </w:lvl>
+    <w:lvl w:ilvl="3" w:tplc="04210001" w:tentative="1">
+      <w:start w:val="1"/>
+      <w:numFmt w:val="bullet"/>
+      <w:lvlText w:val=""/>
+      <w:lvlJc w:val="left"/>
+      <w:pPr>
+        <w:ind w:left="3240" w:hanging="360"/>
+      </w:pPr>
+      <w:rPr>
+        <w:rFonts w:ascii="Symbol" w:hAnsi="Symbol" w:hint="default"/>
+      </w:rPr>
+    </w:lvl>
+    <w:lvl w:ilvl="4" w:tplc="04210003" w:tentative="1">
+      <w:start w:val="1"/>
+      <w:numFmt w:val="bullet"/>
+      <w:lvlText w:val="o"/>
+      <w:lvlJc w:val="left"/>
+      <w:pPr>
+        <w:ind w:left="3960" w:hanging="360"/>
+      </w:pPr>
+      <w:rPr>
+        <w:rFonts w:ascii="Courier New" w:hAnsi="Courier New" w:cs="Courier New" w:hint="default"/>
+      </w:rPr>
+    </w:lvl>
+    <w:lvl w:ilvl="5" w:tplc="04210005" w:tentative="1">
+      <w:start w:val="1"/>
+      <w:numFmt w:val="bullet"/>
+      <w:lvlText w:val=""/>
+      <w:lvlJc w:val="left"/>
+      <w:pPr>
+        <w:ind w:left="4680" w:hanging="360"/>
+      </w:pPr>
+      <w:rPr>
+        <w:rFonts w:ascii="Wingdings" w:hAnsi="Wingdings" w:hint="default"/>
+      </w:rPr>
+    </w:lvl>
+    <w:lvl w:ilvl="6" w:tplc="04210001" w:tentative="1">
+      <w:start w:val="1"/>
+      <w:numFmt w:val="bullet"/>
+      <w:lvlText w:val=""/>
+      <w:lvlJc w:val="left"/>
+      <w:pPr>
+        <w:ind w:left="5400" w:hanging="360"/>
+      </w:pPr>
+      <w:rPr>
+        <w:rFonts w:ascii="Symbol" w:hAnsi="Symbol" w:hint="default"/>
+      </w:rPr>
+    </w:lvl>
+    <w:lvl w:ilvl="7" w:tplc="04210003" w:tentative="1">
+      <w:start w:val="1"/>
+      <w:numFmt w:val="bullet"/>
+      <w:lvlText w:val="o"/>
+      <w:lvlJc w:val="left"/>
+      <w:pPr>
+        <w:ind w:left="6120" w:hanging="360"/>
+      </w:pPr>
+      <w:rPr>
+        <w:rFonts w:ascii="Courier New" w:hAnsi="Courier New" w:cs="Courier New" w:hint="default"/>
+      </w:rPr>
+    </w:lvl>
+    <w:lvl w:ilvl="8" w:tplc="04210005" w:tentative="1">
+      <w:start w:val="1"/>
+      <w:numFmt w:val="bullet"/>
+      <w:lvlText w:val=""/>
+      <w:lvlJc w:val="left"/>
+      <w:pPr>
+        <w:ind w:left="6840" w:hanging="360"/>
+      </w:pPr>
+      <w:rPr>
+        <w:rFonts w:ascii="Wingdings" w:hAnsi="Wingdings" w:hint="default"/>
+      </w:rPr>
+    </w:lvl>
+  </w:abstractNum>
+  <w:abstractNum w:abstractNumId="21" w15:restartNumberingAfterBreak="0">
     <w:nsid w:val="44F10CC4"/>
     <w:multiLevelType w:val="hybridMultilevel"/>
     <w:tmpl w:val="C7AEF696"/>
@@ -10695,7 +12600,269 @@
       </w:rPr>
     </w:lvl>
   </w:abstractNum>
-  <w:abstractNum w:abstractNumId="14" w15:restartNumberingAfterBreak="0">
+  <w:abstractNum w:abstractNumId="22" w15:restartNumberingAfterBreak="0">
+    <w:nsid w:val="45D95F7E"/>
+    <w:multiLevelType w:val="multilevel"/>
+    <w:tmpl w:val="76F64610"/>
+    <w:lvl w:ilvl="0">
+      <w:start w:val="1"/>
+      <w:numFmt w:val="bullet"/>
+      <w:lvlText w:val=""/>
+      <w:lvlJc w:val="left"/>
+      <w:pPr>
+        <w:tabs>
+          <w:tab w:val="num" w:pos="720"/>
+        </w:tabs>
+        <w:ind w:left="720" w:hanging="360"/>
+      </w:pPr>
+      <w:rPr>
+        <w:rFonts w:ascii="Symbol" w:hAnsi="Symbol" w:hint="default"/>
+        <w:sz w:val="20"/>
+      </w:rPr>
+    </w:lvl>
+    <w:lvl w:ilvl="1" w:tentative="1">
+      <w:start w:val="1"/>
+      <w:numFmt w:val="bullet"/>
+      <w:lvlText w:val="o"/>
+      <w:lvlJc w:val="left"/>
+      <w:pPr>
+        <w:tabs>
+          <w:tab w:val="num" w:pos="1440"/>
+        </w:tabs>
+        <w:ind w:left="1440" w:hanging="360"/>
+      </w:pPr>
+      <w:rPr>
+        <w:rFonts w:ascii="Courier New" w:hAnsi="Courier New" w:hint="default"/>
+        <w:sz w:val="20"/>
+      </w:rPr>
+    </w:lvl>
+    <w:lvl w:ilvl="2" w:tentative="1">
+      <w:start w:val="1"/>
+      <w:numFmt w:val="bullet"/>
+      <w:lvlText w:val=""/>
+      <w:lvlJc w:val="left"/>
+      <w:pPr>
+        <w:tabs>
+          <w:tab w:val="num" w:pos="2160"/>
+        </w:tabs>
+        <w:ind w:left="2160" w:hanging="360"/>
+      </w:pPr>
+      <w:rPr>
+        <w:rFonts w:ascii="Wingdings" w:hAnsi="Wingdings" w:hint="default"/>
+        <w:sz w:val="20"/>
+      </w:rPr>
+    </w:lvl>
+    <w:lvl w:ilvl="3" w:tentative="1">
+      <w:start w:val="1"/>
+      <w:numFmt w:val="bullet"/>
+      <w:lvlText w:val=""/>
+      <w:lvlJc w:val="left"/>
+      <w:pPr>
+        <w:tabs>
+          <w:tab w:val="num" w:pos="2880"/>
+        </w:tabs>
+        <w:ind w:left="2880" w:hanging="360"/>
+      </w:pPr>
+      <w:rPr>
+        <w:rFonts w:ascii="Wingdings" w:hAnsi="Wingdings" w:hint="default"/>
+        <w:sz w:val="20"/>
+      </w:rPr>
+    </w:lvl>
+    <w:lvl w:ilvl="4" w:tentative="1">
+      <w:start w:val="1"/>
+      <w:numFmt w:val="bullet"/>
+      <w:lvlText w:val=""/>
+      <w:lvlJc w:val="left"/>
+      <w:pPr>
+        <w:tabs>
+          <w:tab w:val="num" w:pos="3600"/>
+        </w:tabs>
+        <w:ind w:left="3600" w:hanging="360"/>
+      </w:pPr>
+      <w:rPr>
+        <w:rFonts w:ascii="Wingdings" w:hAnsi="Wingdings" w:hint="default"/>
+        <w:sz w:val="20"/>
+      </w:rPr>
+    </w:lvl>
+    <w:lvl w:ilvl="5" w:tentative="1">
+      <w:start w:val="1"/>
+      <w:numFmt w:val="bullet"/>
+      <w:lvlText w:val=""/>
+      <w:lvlJc w:val="left"/>
+      <w:pPr>
+        <w:tabs>
+          <w:tab w:val="num" w:pos="4320"/>
+        </w:tabs>
+        <w:ind w:left="4320" w:hanging="360"/>
+      </w:pPr>
+      <w:rPr>
+        <w:rFonts w:ascii="Wingdings" w:hAnsi="Wingdings" w:hint="default"/>
+        <w:sz w:val="20"/>
+      </w:rPr>
+    </w:lvl>
+    <w:lvl w:ilvl="6" w:tentative="1">
+      <w:start w:val="1"/>
+      <w:numFmt w:val="bullet"/>
+      <w:lvlText w:val=""/>
+      <w:lvlJc w:val="left"/>
+      <w:pPr>
+        <w:tabs>
+          <w:tab w:val="num" w:pos="5040"/>
+        </w:tabs>
+        <w:ind w:left="5040" w:hanging="360"/>
+      </w:pPr>
+      <w:rPr>
+        <w:rFonts w:ascii="Wingdings" w:hAnsi="Wingdings" w:hint="default"/>
+        <w:sz w:val="20"/>
+      </w:rPr>
+    </w:lvl>
+    <w:lvl w:ilvl="7" w:tentative="1">
+      <w:start w:val="1"/>
+      <w:numFmt w:val="bullet"/>
+      <w:lvlText w:val=""/>
+      <w:lvlJc w:val="left"/>
+      <w:pPr>
+        <w:tabs>
+          <w:tab w:val="num" w:pos="5760"/>
+        </w:tabs>
+        <w:ind w:left="5760" w:hanging="360"/>
+      </w:pPr>
+      <w:rPr>
+        <w:rFonts w:ascii="Wingdings" w:hAnsi="Wingdings" w:hint="default"/>
+        <w:sz w:val="20"/>
+      </w:rPr>
+    </w:lvl>
+    <w:lvl w:ilvl="8" w:tentative="1">
+      <w:start w:val="1"/>
+      <w:numFmt w:val="bullet"/>
+      <w:lvlText w:val=""/>
+      <w:lvlJc w:val="left"/>
+      <w:pPr>
+        <w:tabs>
+          <w:tab w:val="num" w:pos="6480"/>
+        </w:tabs>
+        <w:ind w:left="6480" w:hanging="360"/>
+      </w:pPr>
+      <w:rPr>
+        <w:rFonts w:ascii="Wingdings" w:hAnsi="Wingdings" w:hint="default"/>
+        <w:sz w:val="20"/>
+      </w:rPr>
+    </w:lvl>
+  </w:abstractNum>
+  <w:abstractNum w:abstractNumId="23" w15:restartNumberingAfterBreak="0">
+    <w:nsid w:val="46D2188F"/>
+    <w:multiLevelType w:val="hybridMultilevel"/>
+    <w:tmpl w:val="9DCC2B12"/>
+    <w:lvl w:ilvl="0" w:tplc="3809000B">
+      <w:start w:val="1"/>
+      <w:numFmt w:val="bullet"/>
+      <w:lvlText w:val=""/>
+      <w:lvlJc w:val="left"/>
+      <w:pPr>
+        <w:ind w:left="720" w:hanging="360"/>
+      </w:pPr>
+      <w:rPr>
+        <w:rFonts w:ascii="Wingdings" w:hAnsi="Wingdings" w:hint="default"/>
+      </w:rPr>
+    </w:lvl>
+    <w:lvl w:ilvl="1" w:tplc="04210003">
+      <w:start w:val="1"/>
+      <w:numFmt w:val="bullet"/>
+      <w:lvlText w:val="o"/>
+      <w:lvlJc w:val="left"/>
+      <w:pPr>
+        <w:ind w:left="1440" w:hanging="360"/>
+      </w:pPr>
+      <w:rPr>
+        <w:rFonts w:ascii="Courier New" w:hAnsi="Courier New" w:cs="Courier New" w:hint="default"/>
+      </w:rPr>
+    </w:lvl>
+    <w:lvl w:ilvl="2" w:tplc="04210005" w:tentative="1">
+      <w:start w:val="1"/>
+      <w:numFmt w:val="bullet"/>
+      <w:lvlText w:val=""/>
+      <w:lvlJc w:val="left"/>
+      <w:pPr>
+        <w:ind w:left="2160" w:hanging="360"/>
+      </w:pPr>
+      <w:rPr>
+        <w:rFonts w:ascii="Wingdings" w:hAnsi="Wingdings" w:hint="default"/>
+      </w:rPr>
+    </w:lvl>
+    <w:lvl w:ilvl="3" w:tplc="04210001" w:tentative="1">
+      <w:start w:val="1"/>
+      <w:numFmt w:val="bullet"/>
+      <w:lvlText w:val=""/>
+      <w:lvlJc w:val="left"/>
+      <w:pPr>
+        <w:ind w:left="2880" w:hanging="360"/>
+      </w:pPr>
+      <w:rPr>
+        <w:rFonts w:ascii="Symbol" w:hAnsi="Symbol" w:hint="default"/>
+      </w:rPr>
+    </w:lvl>
+    <w:lvl w:ilvl="4" w:tplc="04210003" w:tentative="1">
+      <w:start w:val="1"/>
+      <w:numFmt w:val="bullet"/>
+      <w:lvlText w:val="o"/>
+      <w:lvlJc w:val="left"/>
+      <w:pPr>
+        <w:ind w:left="3600" w:hanging="360"/>
+      </w:pPr>
+      <w:rPr>
+        <w:rFonts w:ascii="Courier New" w:hAnsi="Courier New" w:cs="Courier New" w:hint="default"/>
+      </w:rPr>
+    </w:lvl>
+    <w:lvl w:ilvl="5" w:tplc="04210005" w:tentative="1">
+      <w:start w:val="1"/>
+      <w:numFmt w:val="bullet"/>
+      <w:lvlText w:val=""/>
+      <w:lvlJc w:val="left"/>
+      <w:pPr>
+        <w:ind w:left="4320" w:hanging="360"/>
+      </w:pPr>
+      <w:rPr>
+        <w:rFonts w:ascii="Wingdings" w:hAnsi="Wingdings" w:hint="default"/>
+      </w:rPr>
+    </w:lvl>
+    <w:lvl w:ilvl="6" w:tplc="04210001" w:tentative="1">
+      <w:start w:val="1"/>
+      <w:numFmt w:val="bullet"/>
+      <w:lvlText w:val=""/>
+      <w:lvlJc w:val="left"/>
+      <w:pPr>
+        <w:ind w:left="5040" w:hanging="360"/>
+      </w:pPr>
+      <w:rPr>
+        <w:rFonts w:ascii="Symbol" w:hAnsi="Symbol" w:hint="default"/>
+      </w:rPr>
+    </w:lvl>
+    <w:lvl w:ilvl="7" w:tplc="04210003" w:tentative="1">
+      <w:start w:val="1"/>
+      <w:numFmt w:val="bullet"/>
+      <w:lvlText w:val="o"/>
+      <w:lvlJc w:val="left"/>
+      <w:pPr>
+        <w:ind w:left="5760" w:hanging="360"/>
+      </w:pPr>
+      <w:rPr>
+        <w:rFonts w:ascii="Courier New" w:hAnsi="Courier New" w:cs="Courier New" w:hint="default"/>
+      </w:rPr>
+    </w:lvl>
+    <w:lvl w:ilvl="8" w:tplc="04210005" w:tentative="1">
+      <w:start w:val="1"/>
+      <w:numFmt w:val="bullet"/>
+      <w:lvlText w:val=""/>
+      <w:lvlJc w:val="left"/>
+      <w:pPr>
+        <w:ind w:left="6480" w:hanging="360"/>
+      </w:pPr>
+      <w:rPr>
+        <w:rFonts w:ascii="Wingdings" w:hAnsi="Wingdings" w:hint="default"/>
+      </w:rPr>
+    </w:lvl>
+  </w:abstractNum>
+  <w:abstractNum w:abstractNumId="24" w15:restartNumberingAfterBreak="0">
     <w:nsid w:val="477754D0"/>
     <w:multiLevelType w:val="hybridMultilevel"/>
     <w:tmpl w:val="EA1E44C0"/>
@@ -10808,7 +12975,7 @@
       </w:rPr>
     </w:lvl>
   </w:abstractNum>
-  <w:abstractNum w:abstractNumId="15" w15:restartNumberingAfterBreak="0">
+  <w:abstractNum w:abstractNumId="25" w15:restartNumberingAfterBreak="0">
     <w:nsid w:val="47C34CA6"/>
     <w:multiLevelType w:val="hybridMultilevel"/>
     <w:tmpl w:val="7380816A"/>
@@ -10897,7 +13064,7 @@
       </w:pPr>
     </w:lvl>
   </w:abstractNum>
-  <w:abstractNum w:abstractNumId="16" w15:restartNumberingAfterBreak="0">
+  <w:abstractNum w:abstractNumId="26" w15:restartNumberingAfterBreak="0">
     <w:nsid w:val="509B0C7C"/>
     <w:multiLevelType w:val="hybridMultilevel"/>
     <w:tmpl w:val="346222AA"/>
@@ -10983,7 +13150,7 @@
       </w:pPr>
     </w:lvl>
   </w:abstractNum>
-  <w:abstractNum w:abstractNumId="17" w15:restartNumberingAfterBreak="0">
+  <w:abstractNum w:abstractNumId="27" w15:restartNumberingAfterBreak="0">
     <w:nsid w:val="5D555F41"/>
     <w:multiLevelType w:val="hybridMultilevel"/>
     <w:tmpl w:val="7380816A"/>
@@ -11072,7 +13239,7 @@
       </w:pPr>
     </w:lvl>
   </w:abstractNum>
-  <w:abstractNum w:abstractNumId="18" w15:restartNumberingAfterBreak="0">
+  <w:abstractNum w:abstractNumId="28" w15:restartNumberingAfterBreak="0">
     <w:nsid w:val="67CA7FF4"/>
     <w:multiLevelType w:val="hybridMultilevel"/>
     <w:tmpl w:val="EA847748"/>
@@ -11161,7 +13328,7 @@
       </w:pPr>
     </w:lvl>
   </w:abstractNum>
-  <w:abstractNum w:abstractNumId="19" w15:restartNumberingAfterBreak="0">
+  <w:abstractNum w:abstractNumId="29" w15:restartNumberingAfterBreak="0">
     <w:nsid w:val="67E340B0"/>
     <w:multiLevelType w:val="hybridMultilevel"/>
     <w:tmpl w:val="C7CE9CD8"/>
@@ -11253,7 +13420,7 @@
       </w:pPr>
     </w:lvl>
   </w:abstractNum>
-  <w:abstractNum w:abstractNumId="20" w15:restartNumberingAfterBreak="0">
+  <w:abstractNum w:abstractNumId="30" w15:restartNumberingAfterBreak="0">
     <w:nsid w:val="6C177CEC"/>
     <w:multiLevelType w:val="hybridMultilevel"/>
     <w:tmpl w:val="89B098C8"/>
@@ -11366,7 +13533,7 @@
       </w:rPr>
     </w:lvl>
   </w:abstractNum>
-  <w:abstractNum w:abstractNumId="21" w15:restartNumberingAfterBreak="0">
+  <w:abstractNum w:abstractNumId="31" w15:restartNumberingAfterBreak="0">
     <w:nsid w:val="6F137456"/>
     <w:multiLevelType w:val="hybridMultilevel"/>
     <w:tmpl w:val="B2585F1E"/>
@@ -11479,7 +13646,7 @@
       </w:rPr>
     </w:lvl>
   </w:abstractNum>
-  <w:abstractNum w:abstractNumId="22" w15:restartNumberingAfterBreak="0">
+  <w:abstractNum w:abstractNumId="32" w15:restartNumberingAfterBreak="0">
     <w:nsid w:val="6F1A1ADC"/>
     <w:multiLevelType w:val="hybridMultilevel"/>
     <w:tmpl w:val="4288B85C"/>
@@ -11592,7 +13759,156 @@
       </w:rPr>
     </w:lvl>
   </w:abstractNum>
-  <w:abstractNum w:abstractNumId="23" w15:restartNumberingAfterBreak="0">
+  <w:abstractNum w:abstractNumId="33" w15:restartNumberingAfterBreak="0">
+    <w:nsid w:val="71BB7633"/>
+    <w:multiLevelType w:val="multilevel"/>
+    <w:tmpl w:val="C0065128"/>
+    <w:lvl w:ilvl="0">
+      <w:start w:val="1"/>
+      <w:numFmt w:val="bullet"/>
+      <w:lvlText w:val=""/>
+      <w:lvlJc w:val="left"/>
+      <w:pPr>
+        <w:tabs>
+          <w:tab w:val="num" w:pos="1080"/>
+        </w:tabs>
+        <w:ind w:left="1080" w:hanging="360"/>
+      </w:pPr>
+      <w:rPr>
+        <w:rFonts w:ascii="Symbol" w:hAnsi="Symbol" w:hint="default"/>
+        <w:sz w:val="20"/>
+      </w:rPr>
+    </w:lvl>
+    <w:lvl w:ilvl="1" w:tentative="1">
+      <w:start w:val="1"/>
+      <w:numFmt w:val="bullet"/>
+      <w:lvlText w:val="o"/>
+      <w:lvlJc w:val="left"/>
+      <w:pPr>
+        <w:tabs>
+          <w:tab w:val="num" w:pos="1800"/>
+        </w:tabs>
+        <w:ind w:left="1800" w:hanging="360"/>
+      </w:pPr>
+      <w:rPr>
+        <w:rFonts w:ascii="Courier New" w:hAnsi="Courier New" w:hint="default"/>
+        <w:sz w:val="20"/>
+      </w:rPr>
+    </w:lvl>
+    <w:lvl w:ilvl="2" w:tentative="1">
+      <w:start w:val="1"/>
+      <w:numFmt w:val="bullet"/>
+      <w:lvlText w:val=""/>
+      <w:lvlJc w:val="left"/>
+      <w:pPr>
+        <w:tabs>
+          <w:tab w:val="num" w:pos="2520"/>
+        </w:tabs>
+        <w:ind w:left="2520" w:hanging="360"/>
+      </w:pPr>
+      <w:rPr>
+        <w:rFonts w:ascii="Wingdings" w:hAnsi="Wingdings" w:hint="default"/>
+        <w:sz w:val="20"/>
+      </w:rPr>
+    </w:lvl>
+    <w:lvl w:ilvl="3" w:tentative="1">
+      <w:start w:val="1"/>
+      <w:numFmt w:val="bullet"/>
+      <w:lvlText w:val=""/>
+      <w:lvlJc w:val="left"/>
+      <w:pPr>
+        <w:tabs>
+          <w:tab w:val="num" w:pos="3240"/>
+        </w:tabs>
+        <w:ind w:left="3240" w:hanging="360"/>
+      </w:pPr>
+      <w:rPr>
+        <w:rFonts w:ascii="Wingdings" w:hAnsi="Wingdings" w:hint="default"/>
+        <w:sz w:val="20"/>
+      </w:rPr>
+    </w:lvl>
+    <w:lvl w:ilvl="4" w:tentative="1">
+      <w:start w:val="1"/>
+      <w:numFmt w:val="bullet"/>
+      <w:lvlText w:val=""/>
+      <w:lvlJc w:val="left"/>
+      <w:pPr>
+        <w:tabs>
+          <w:tab w:val="num" w:pos="3960"/>
+        </w:tabs>
+        <w:ind w:left="3960" w:hanging="360"/>
+      </w:pPr>
+      <w:rPr>
+        <w:rFonts w:ascii="Wingdings" w:hAnsi="Wingdings" w:hint="default"/>
+        <w:sz w:val="20"/>
+      </w:rPr>
+    </w:lvl>
+    <w:lvl w:ilvl="5" w:tentative="1">
+      <w:start w:val="1"/>
+      <w:numFmt w:val="bullet"/>
+      <w:lvlText w:val=""/>
+      <w:lvlJc w:val="left"/>
+      <w:pPr>
+        <w:tabs>
+          <w:tab w:val="num" w:pos="4680"/>
+        </w:tabs>
+        <w:ind w:left="4680" w:hanging="360"/>
+      </w:pPr>
+      <w:rPr>
+        <w:rFonts w:ascii="Wingdings" w:hAnsi="Wingdings" w:hint="default"/>
+        <w:sz w:val="20"/>
+      </w:rPr>
+    </w:lvl>
+    <w:lvl w:ilvl="6" w:tentative="1">
+      <w:start w:val="1"/>
+      <w:numFmt w:val="bullet"/>
+      <w:lvlText w:val=""/>
+      <w:lvlJc w:val="left"/>
+      <w:pPr>
+        <w:tabs>
+          <w:tab w:val="num" w:pos="5400"/>
+        </w:tabs>
+        <w:ind w:left="5400" w:hanging="360"/>
+      </w:pPr>
+      <w:rPr>
+        <w:rFonts w:ascii="Wingdings" w:hAnsi="Wingdings" w:hint="default"/>
+        <w:sz w:val="20"/>
+      </w:rPr>
+    </w:lvl>
+    <w:lvl w:ilvl="7" w:tentative="1">
+      <w:start w:val="1"/>
+      <w:numFmt w:val="bullet"/>
+      <w:lvlText w:val=""/>
+      <w:lvlJc w:val="left"/>
+      <w:pPr>
+        <w:tabs>
+          <w:tab w:val="num" w:pos="6120"/>
+        </w:tabs>
+        <w:ind w:left="6120" w:hanging="360"/>
+      </w:pPr>
+      <w:rPr>
+        <w:rFonts w:ascii="Wingdings" w:hAnsi="Wingdings" w:hint="default"/>
+        <w:sz w:val="20"/>
+      </w:rPr>
+    </w:lvl>
+    <w:lvl w:ilvl="8" w:tentative="1">
+      <w:start w:val="1"/>
+      <w:numFmt w:val="bullet"/>
+      <w:lvlText w:val=""/>
+      <w:lvlJc w:val="left"/>
+      <w:pPr>
+        <w:tabs>
+          <w:tab w:val="num" w:pos="6840"/>
+        </w:tabs>
+        <w:ind w:left="6840" w:hanging="360"/>
+      </w:pPr>
+      <w:rPr>
+        <w:rFonts w:ascii="Wingdings" w:hAnsi="Wingdings" w:hint="default"/>
+        <w:sz w:val="20"/>
+      </w:rPr>
+    </w:lvl>
+  </w:abstractNum>
+  <w:abstractNum w:abstractNumId="34" w15:restartNumberingAfterBreak="0">
     <w:nsid w:val="748F739B"/>
     <w:multiLevelType w:val="hybridMultilevel"/>
     <w:tmpl w:val="A59821F8"/>
@@ -11705,7 +14021,156 @@
       </w:rPr>
     </w:lvl>
   </w:abstractNum>
-  <w:abstractNum w:abstractNumId="24" w15:restartNumberingAfterBreak="0">
+  <w:abstractNum w:abstractNumId="35" w15:restartNumberingAfterBreak="0">
+    <w:nsid w:val="75E652E1"/>
+    <w:multiLevelType w:val="multilevel"/>
+    <w:tmpl w:val="6DE6A79E"/>
+    <w:lvl w:ilvl="0">
+      <w:start w:val="1"/>
+      <w:numFmt w:val="bullet"/>
+      <w:lvlText w:val=""/>
+      <w:lvlJc w:val="left"/>
+      <w:pPr>
+        <w:tabs>
+          <w:tab w:val="num" w:pos="720"/>
+        </w:tabs>
+        <w:ind w:left="720" w:hanging="360"/>
+      </w:pPr>
+      <w:rPr>
+        <w:rFonts w:ascii="Symbol" w:hAnsi="Symbol" w:hint="default"/>
+        <w:sz w:val="20"/>
+      </w:rPr>
+    </w:lvl>
+    <w:lvl w:ilvl="1" w:tentative="1">
+      <w:start w:val="1"/>
+      <w:numFmt w:val="bullet"/>
+      <w:lvlText w:val="o"/>
+      <w:lvlJc w:val="left"/>
+      <w:pPr>
+        <w:tabs>
+          <w:tab w:val="num" w:pos="1440"/>
+        </w:tabs>
+        <w:ind w:left="1440" w:hanging="360"/>
+      </w:pPr>
+      <w:rPr>
+        <w:rFonts w:ascii="Courier New" w:hAnsi="Courier New" w:hint="default"/>
+        <w:sz w:val="20"/>
+      </w:rPr>
+    </w:lvl>
+    <w:lvl w:ilvl="2" w:tentative="1">
+      <w:start w:val="1"/>
+      <w:numFmt w:val="bullet"/>
+      <w:lvlText w:val=""/>
+      <w:lvlJc w:val="left"/>
+      <w:pPr>
+        <w:tabs>
+          <w:tab w:val="num" w:pos="2160"/>
+        </w:tabs>
+        <w:ind w:left="2160" w:hanging="360"/>
+      </w:pPr>
+      <w:rPr>
+        <w:rFonts w:ascii="Wingdings" w:hAnsi="Wingdings" w:hint="default"/>
+        <w:sz w:val="20"/>
+      </w:rPr>
+    </w:lvl>
+    <w:lvl w:ilvl="3" w:tentative="1">
+      <w:start w:val="1"/>
+      <w:numFmt w:val="bullet"/>
+      <w:lvlText w:val=""/>
+      <w:lvlJc w:val="left"/>
+      <w:pPr>
+        <w:tabs>
+          <w:tab w:val="num" w:pos="2880"/>
+        </w:tabs>
+        <w:ind w:left="2880" w:hanging="360"/>
+      </w:pPr>
+      <w:rPr>
+        <w:rFonts w:ascii="Wingdings" w:hAnsi="Wingdings" w:hint="default"/>
+        <w:sz w:val="20"/>
+      </w:rPr>
+    </w:lvl>
+    <w:lvl w:ilvl="4" w:tentative="1">
+      <w:start w:val="1"/>
+      <w:numFmt w:val="bullet"/>
+      <w:lvlText w:val=""/>
+      <w:lvlJc w:val="left"/>
+      <w:pPr>
+        <w:tabs>
+          <w:tab w:val="num" w:pos="3600"/>
+        </w:tabs>
+        <w:ind w:left="3600" w:hanging="360"/>
+      </w:pPr>
+      <w:rPr>
+        <w:rFonts w:ascii="Wingdings" w:hAnsi="Wingdings" w:hint="default"/>
+        <w:sz w:val="20"/>
+      </w:rPr>
+    </w:lvl>
+    <w:lvl w:ilvl="5" w:tentative="1">
+      <w:start w:val="1"/>
+      <w:numFmt w:val="bullet"/>
+      <w:lvlText w:val=""/>
+      <w:lvlJc w:val="left"/>
+      <w:pPr>
+        <w:tabs>
+          <w:tab w:val="num" w:pos="4320"/>
+        </w:tabs>
+        <w:ind w:left="4320" w:hanging="360"/>
+      </w:pPr>
+      <w:rPr>
+        <w:rFonts w:ascii="Wingdings" w:hAnsi="Wingdings" w:hint="default"/>
+        <w:sz w:val="20"/>
+      </w:rPr>
+    </w:lvl>
+    <w:lvl w:ilvl="6" w:tentative="1">
+      <w:start w:val="1"/>
+      <w:numFmt w:val="bullet"/>
+      <w:lvlText w:val=""/>
+      <w:lvlJc w:val="left"/>
+      <w:pPr>
+        <w:tabs>
+          <w:tab w:val="num" w:pos="5040"/>
+        </w:tabs>
+        <w:ind w:left="5040" w:hanging="360"/>
+      </w:pPr>
+      <w:rPr>
+        <w:rFonts w:ascii="Wingdings" w:hAnsi="Wingdings" w:hint="default"/>
+        <w:sz w:val="20"/>
+      </w:rPr>
+    </w:lvl>
+    <w:lvl w:ilvl="7" w:tentative="1">
+      <w:start w:val="1"/>
+      <w:numFmt w:val="bullet"/>
+      <w:lvlText w:val=""/>
+      <w:lvlJc w:val="left"/>
+      <w:pPr>
+        <w:tabs>
+          <w:tab w:val="num" w:pos="5760"/>
+        </w:tabs>
+        <w:ind w:left="5760" w:hanging="360"/>
+      </w:pPr>
+      <w:rPr>
+        <w:rFonts w:ascii="Wingdings" w:hAnsi="Wingdings" w:hint="default"/>
+        <w:sz w:val="20"/>
+      </w:rPr>
+    </w:lvl>
+    <w:lvl w:ilvl="8" w:tentative="1">
+      <w:start w:val="1"/>
+      <w:numFmt w:val="bullet"/>
+      <w:lvlText w:val=""/>
+      <w:lvlJc w:val="left"/>
+      <w:pPr>
+        <w:tabs>
+          <w:tab w:val="num" w:pos="6480"/>
+        </w:tabs>
+        <w:ind w:left="6480" w:hanging="360"/>
+      </w:pPr>
+      <w:rPr>
+        <w:rFonts w:ascii="Wingdings" w:hAnsi="Wingdings" w:hint="default"/>
+        <w:sz w:val="20"/>
+      </w:rPr>
+    </w:lvl>
+  </w:abstractNum>
+  <w:abstractNum w:abstractNumId="36" w15:restartNumberingAfterBreak="0">
     <w:nsid w:val="76D9374E"/>
     <w:multiLevelType w:val="hybridMultilevel"/>
     <w:tmpl w:val="C67E570E"/>
@@ -11791,7 +14256,156 @@
       </w:pPr>
     </w:lvl>
   </w:abstractNum>
-  <w:abstractNum w:abstractNumId="25" w15:restartNumberingAfterBreak="0">
+  <w:abstractNum w:abstractNumId="37" w15:restartNumberingAfterBreak="0">
+    <w:nsid w:val="76E047DB"/>
+    <w:multiLevelType w:val="multilevel"/>
+    <w:tmpl w:val="B4CC72CE"/>
+    <w:lvl w:ilvl="0">
+      <w:start w:val="1"/>
+      <w:numFmt w:val="bullet"/>
+      <w:lvlText w:val=""/>
+      <w:lvlJc w:val="left"/>
+      <w:pPr>
+        <w:tabs>
+          <w:tab w:val="num" w:pos="1080"/>
+        </w:tabs>
+        <w:ind w:left="1080" w:hanging="360"/>
+      </w:pPr>
+      <w:rPr>
+        <w:rFonts w:ascii="Symbol" w:hAnsi="Symbol" w:hint="default"/>
+        <w:sz w:val="20"/>
+      </w:rPr>
+    </w:lvl>
+    <w:lvl w:ilvl="1" w:tentative="1">
+      <w:start w:val="1"/>
+      <w:numFmt w:val="bullet"/>
+      <w:lvlText w:val="o"/>
+      <w:lvlJc w:val="left"/>
+      <w:pPr>
+        <w:tabs>
+          <w:tab w:val="num" w:pos="1800"/>
+        </w:tabs>
+        <w:ind w:left="1800" w:hanging="360"/>
+      </w:pPr>
+      <w:rPr>
+        <w:rFonts w:ascii="Courier New" w:hAnsi="Courier New" w:hint="default"/>
+        <w:sz w:val="20"/>
+      </w:rPr>
+    </w:lvl>
+    <w:lvl w:ilvl="2" w:tentative="1">
+      <w:start w:val="1"/>
+      <w:numFmt w:val="bullet"/>
+      <w:lvlText w:val=""/>
+      <w:lvlJc w:val="left"/>
+      <w:pPr>
+        <w:tabs>
+          <w:tab w:val="num" w:pos="2520"/>
+        </w:tabs>
+        <w:ind w:left="2520" w:hanging="360"/>
+      </w:pPr>
+      <w:rPr>
+        <w:rFonts w:ascii="Wingdings" w:hAnsi="Wingdings" w:hint="default"/>
+        <w:sz w:val="20"/>
+      </w:rPr>
+    </w:lvl>
+    <w:lvl w:ilvl="3" w:tentative="1">
+      <w:start w:val="1"/>
+      <w:numFmt w:val="bullet"/>
+      <w:lvlText w:val=""/>
+      <w:lvlJc w:val="left"/>
+      <w:pPr>
+        <w:tabs>
+          <w:tab w:val="num" w:pos="3240"/>
+        </w:tabs>
+        <w:ind w:left="3240" w:hanging="360"/>
+      </w:pPr>
+      <w:rPr>
+        <w:rFonts w:ascii="Wingdings" w:hAnsi="Wingdings" w:hint="default"/>
+        <w:sz w:val="20"/>
+      </w:rPr>
+    </w:lvl>
+    <w:lvl w:ilvl="4" w:tentative="1">
+      <w:start w:val="1"/>
+      <w:numFmt w:val="bullet"/>
+      <w:lvlText w:val=""/>
+      <w:lvlJc w:val="left"/>
+      <w:pPr>
+        <w:tabs>
+          <w:tab w:val="num" w:pos="3960"/>
+        </w:tabs>
+        <w:ind w:left="3960" w:hanging="360"/>
+      </w:pPr>
+      <w:rPr>
+        <w:rFonts w:ascii="Wingdings" w:hAnsi="Wingdings" w:hint="default"/>
+        <w:sz w:val="20"/>
+      </w:rPr>
+    </w:lvl>
+    <w:lvl w:ilvl="5" w:tentative="1">
+      <w:start w:val="1"/>
+      <w:numFmt w:val="bullet"/>
+      <w:lvlText w:val=""/>
+      <w:lvlJc w:val="left"/>
+      <w:pPr>
+        <w:tabs>
+          <w:tab w:val="num" w:pos="4680"/>
+        </w:tabs>
+        <w:ind w:left="4680" w:hanging="360"/>
+      </w:pPr>
+      <w:rPr>
+        <w:rFonts w:ascii="Wingdings" w:hAnsi="Wingdings" w:hint="default"/>
+        <w:sz w:val="20"/>
+      </w:rPr>
+    </w:lvl>
+    <w:lvl w:ilvl="6" w:tentative="1">
+      <w:start w:val="1"/>
+      <w:numFmt w:val="bullet"/>
+      <w:lvlText w:val=""/>
+      <w:lvlJc w:val="left"/>
+      <w:pPr>
+        <w:tabs>
+          <w:tab w:val="num" w:pos="5400"/>
+        </w:tabs>
+        <w:ind w:left="5400" w:hanging="360"/>
+      </w:pPr>
+      <w:rPr>
+        <w:rFonts w:ascii="Wingdings" w:hAnsi="Wingdings" w:hint="default"/>
+        <w:sz w:val="20"/>
+      </w:rPr>
+    </w:lvl>
+    <w:lvl w:ilvl="7" w:tentative="1">
+      <w:start w:val="1"/>
+      <w:numFmt w:val="bullet"/>
+      <w:lvlText w:val=""/>
+      <w:lvlJc w:val="left"/>
+      <w:pPr>
+        <w:tabs>
+          <w:tab w:val="num" w:pos="6120"/>
+        </w:tabs>
+        <w:ind w:left="6120" w:hanging="360"/>
+      </w:pPr>
+      <w:rPr>
+        <w:rFonts w:ascii="Wingdings" w:hAnsi="Wingdings" w:hint="default"/>
+        <w:sz w:val="20"/>
+      </w:rPr>
+    </w:lvl>
+    <w:lvl w:ilvl="8" w:tentative="1">
+      <w:start w:val="1"/>
+      <w:numFmt w:val="bullet"/>
+      <w:lvlText w:val=""/>
+      <w:lvlJc w:val="left"/>
+      <w:pPr>
+        <w:tabs>
+          <w:tab w:val="num" w:pos="6840"/>
+        </w:tabs>
+        <w:ind w:left="6840" w:hanging="360"/>
+      </w:pPr>
+      <w:rPr>
+        <w:rFonts w:ascii="Wingdings" w:hAnsi="Wingdings" w:hint="default"/>
+        <w:sz w:val="20"/>
+      </w:rPr>
+    </w:lvl>
+  </w:abstractNum>
+  <w:abstractNum w:abstractNumId="38" w15:restartNumberingAfterBreak="0">
     <w:nsid w:val="788D7E3B"/>
     <w:multiLevelType w:val="multilevel"/>
     <w:tmpl w:val="33082F00"/>
@@ -11906,7 +14520,7 @@
       </w:rPr>
     </w:lvl>
   </w:abstractNum>
-  <w:abstractNum w:abstractNumId="26" w15:restartNumberingAfterBreak="0">
+  <w:abstractNum w:abstractNumId="39" w15:restartNumberingAfterBreak="0">
     <w:nsid w:val="7D125F3E"/>
     <w:multiLevelType w:val="hybridMultilevel"/>
     <w:tmpl w:val="51023716"/>
@@ -12020,34 +14634,34 @@
     </w:lvl>
   </w:abstractNum>
   <w:num w:numId="1">
-    <w:abstractNumId w:val="11"/>
+    <w:abstractNumId w:val="18"/>
   </w:num>
   <w:num w:numId="2">
-    <w:abstractNumId w:val="6"/>
+    <w:abstractNumId w:val="10"/>
   </w:num>
   <w:num w:numId="3">
-    <w:abstractNumId w:val="19"/>
+    <w:abstractNumId w:val="29"/>
   </w:num>
   <w:num w:numId="4">
-    <w:abstractNumId w:val="19"/>
+    <w:abstractNumId w:val="29"/>
   </w:num>
   <w:num w:numId="5">
-    <w:abstractNumId w:val="6"/>
+    <w:abstractNumId w:val="10"/>
   </w:num>
   <w:num w:numId="6">
-    <w:abstractNumId w:val="11"/>
+    <w:abstractNumId w:val="18"/>
   </w:num>
   <w:num w:numId="7">
-    <w:abstractNumId w:val="25"/>
+    <w:abstractNumId w:val="38"/>
   </w:num>
   <w:num w:numId="8">
-    <w:abstractNumId w:val="6"/>
+    <w:abstractNumId w:val="10"/>
   </w:num>
   <w:num w:numId="9">
-    <w:abstractNumId w:val="7"/>
+    <w:abstractNumId w:val="12"/>
   </w:num>
   <w:num w:numId="10">
-    <w:abstractNumId w:val="7"/>
+    <w:abstractNumId w:val="12"/>
     <w:lvlOverride w:ilvl="0">
       <w:startOverride w:val="1"/>
     </w:lvlOverride>
@@ -12077,70 +14691,109 @@
     </w:lvlOverride>
   </w:num>
   <w:num w:numId="11">
+    <w:abstractNumId w:val="26"/>
+  </w:num>
+  <w:num w:numId="12">
+    <w:abstractNumId w:val="36"/>
+  </w:num>
+  <w:num w:numId="13">
+    <w:abstractNumId w:val="28"/>
+  </w:num>
+  <w:num w:numId="14">
+    <w:abstractNumId w:val="2"/>
+  </w:num>
+  <w:num w:numId="15">
+    <w:abstractNumId w:val="34"/>
+  </w:num>
+  <w:num w:numId="16">
+    <w:abstractNumId w:val="32"/>
+  </w:num>
+  <w:num w:numId="17">
+    <w:abstractNumId w:val="31"/>
+  </w:num>
+  <w:num w:numId="18">
+    <w:abstractNumId w:val="13"/>
+  </w:num>
+  <w:num w:numId="19">
+    <w:abstractNumId w:val="27"/>
+  </w:num>
+  <w:num w:numId="20">
+    <w:abstractNumId w:val="25"/>
+  </w:num>
+  <w:num w:numId="21">
+    <w:abstractNumId w:val="30"/>
+  </w:num>
+  <w:num w:numId="22">
+    <w:abstractNumId w:val="17"/>
+  </w:num>
+  <w:num w:numId="23">
+    <w:abstractNumId w:val="8"/>
+  </w:num>
+  <w:num w:numId="24">
+    <w:abstractNumId w:val="24"/>
+  </w:num>
+  <w:num w:numId="25">
+    <w:abstractNumId w:val="19"/>
+  </w:num>
+  <w:num w:numId="26">
+    <w:abstractNumId w:val="9"/>
+  </w:num>
+  <w:num w:numId="27">
+    <w:abstractNumId w:val="5"/>
+  </w:num>
+  <w:num w:numId="28">
     <w:abstractNumId w:val="16"/>
   </w:num>
-  <w:num w:numId="12">
-    <w:abstractNumId w:val="24"/>
-  </w:num>
-  <w:num w:numId="13">
-    <w:abstractNumId w:val="18"/>
-  </w:num>
-  <w:num w:numId="14">
+  <w:num w:numId="29">
     <w:abstractNumId w:val="1"/>
   </w:num>
-  <w:num w:numId="15">
+  <w:num w:numId="30">
+    <w:abstractNumId w:val="21"/>
+  </w:num>
+  <w:num w:numId="31">
+    <w:abstractNumId w:val="39"/>
+  </w:num>
+  <w:num w:numId="32">
+    <w:abstractNumId w:val="3"/>
+  </w:num>
+  <w:num w:numId="33">
+    <w:abstractNumId w:val="37"/>
+  </w:num>
+  <w:num w:numId="34">
+    <w:abstractNumId w:val="33"/>
+  </w:num>
+  <w:num w:numId="35">
+    <w:abstractNumId w:val="0"/>
+  </w:num>
+  <w:num w:numId="36">
+    <w:abstractNumId w:val="14"/>
+  </w:num>
+  <w:num w:numId="37">
+    <w:abstractNumId w:val="35"/>
+  </w:num>
+  <w:num w:numId="38">
+    <w:abstractNumId w:val="7"/>
+  </w:num>
+  <w:num w:numId="39">
+    <w:abstractNumId w:val="11"/>
+  </w:num>
+  <w:num w:numId="40">
     <w:abstractNumId w:val="23"/>
   </w:num>
-  <w:num w:numId="16">
-    <w:abstractNumId w:val="22"/>
+  <w:num w:numId="41">
+    <w:abstractNumId w:val="6"/>
   </w:num>
-  <w:num w:numId="17">
-    <w:abstractNumId w:val="21"/>
-  </w:num>
-  <w:num w:numId="18">
-    <w:abstractNumId w:val="8"/>
-  </w:num>
-  <w:num w:numId="19">
-    <w:abstractNumId w:val="17"/>
-  </w:num>
-  <w:num w:numId="20">
+  <w:num w:numId="42">
     <w:abstractNumId w:val="15"/>
   </w:num>
-  <w:num w:numId="21">
+  <w:num w:numId="43">
+    <w:abstractNumId w:val="4"/>
+  </w:num>
+  <w:num w:numId="44">
     <w:abstractNumId w:val="20"/>
   </w:num>
-  <w:num w:numId="22">
-    <w:abstractNumId w:val="10"/>
-  </w:num>
-  <w:num w:numId="23">
-    <w:abstractNumId w:val="4"/>
-  </w:num>
-  <w:num w:numId="24">
-    <w:abstractNumId w:val="14"/>
-  </w:num>
-  <w:num w:numId="25">
-    <w:abstractNumId w:val="12"/>
-  </w:num>
-  <w:num w:numId="26">
-    <w:abstractNumId w:val="5"/>
-  </w:num>
-  <w:num w:numId="27">
-    <w:abstractNumId w:val="3"/>
-  </w:num>
-  <w:num w:numId="28">
-    <w:abstractNumId w:val="9"/>
-  </w:num>
-  <w:num w:numId="29">
-    <w:abstractNumId w:val="0"/>
-  </w:num>
-  <w:num w:numId="30">
-    <w:abstractNumId w:val="13"/>
-  </w:num>
-  <w:num w:numId="31">
-    <w:abstractNumId w:val="26"/>
-  </w:num>
-  <w:num w:numId="32">
-    <w:abstractNumId w:val="2"/>
+  <w:num w:numId="45">
+    <w:abstractNumId w:val="22"/>
   </w:num>
 </w:numbering>
 </file>
@@ -12543,7 +15196,7 @@
   <w:style w:type="paragraph" w:default="1" w:styleId="Normal">
     <w:name w:val="Normal"/>
     <w:qFormat/>
-    <w:rsid w:val="001B7C8A"/>
+    <w:rsid w:val="00460187"/>
   </w:style>
   <w:style w:type="paragraph" w:styleId="Heading1">
     <w:name w:val="heading 1"/>

</xml_diff>